<commit_message>
Update how to test features that have email integrations
</commit_message>
<xml_diff>
--- a/ShowPo portfolio master test plan.docx
+++ b/ShowPo portfolio master test plan.docx
@@ -2,6 +2,461 @@
 <file path=word/document.xml><?xml version="1.0" encoding="utf-8"?>
 <w:document xmlns:mc="http://schemas.openxmlformats.org/markup-compatibility/2006" xmlns:o="urn:schemas-microsoft-com:office:office" xmlns:r="http://schemas.openxmlformats.org/officeDocument/2006/relationships" xmlns:m="http://schemas.openxmlformats.org/officeDocument/2006/math" xmlns:v="urn:schemas-microsoft-com:vml" xmlns:wp="http://schemas.openxmlformats.org/drawingml/2006/wordprocessingDrawing" xmlns:w10="urn:schemas-microsoft-com:office:word" xmlns:w="http://schemas.openxmlformats.org/wordprocessingml/2006/main" xmlns:wne="http://schemas.microsoft.com/office/word/2006/wordml" xmlns:sl="http://schemas.openxmlformats.org/schemaLibrary/2006/main" xmlns:a="http://schemas.openxmlformats.org/drawingml/2006/main" xmlns:pic="http://schemas.openxmlformats.org/drawingml/2006/picture" xmlns:c="http://schemas.openxmlformats.org/drawingml/2006/chart" xmlns:lc="http://schemas.openxmlformats.org/drawingml/2006/lockedCanvas" xmlns:dgm="http://schemas.openxmlformats.org/drawingml/2006/diagram" xmlns:wps="http://schemas.microsoft.com/office/word/2010/wordprocessingShape" xmlns:wpg="http://schemas.microsoft.com/office/word/2010/wordprocessingGroup" xmlns:w14="http://schemas.microsoft.com/office/word/2010/wordml" xmlns:w15="http://schemas.microsoft.com/office/word/2012/wordml">
   <w:body>
+    <w:p>
+      <w:pPr>
+        <w:pStyle w:val="Heading1"/>
+        <w:rPr/>
+      </w:pPr>
+      <w:bookmarkStart w:colFirst="0" w:colLast="0" w:name="_608k59q5ntv0" w:id="0"/>
+      <w:bookmarkEnd w:id="0"/>
+      <w:r>
+        <w:rPr>
+          <w:rtl w:val="0"/>
+        </w:rPr>
+        <w:t xml:space="preserve">Table of contents</w:t>
+      </w:r>
+    </w:p>
+    <w:p>
+      <w:pPr>
+        <w:pStyle w:val="Heading2"/>
+        <w:rPr/>
+      </w:pPr>
+      <w:bookmarkStart w:colFirst="0" w:colLast="0" w:name="_wt0ps1lspzz9" w:id="1"/>
+      <w:bookmarkEnd w:id="1"/>
+      <w:r>
+        <w:rPr>
+          <w:rtl w:val="0"/>
+        </w:rPr>
+        <w:t xml:space="preserve">Tests</w:t>
+      </w:r>
+    </w:p>
+    <w:p>
+      <w:pPr>
+        <w:pStyle w:val="Heading3"/>
+        <w:rPr/>
+      </w:pPr>
+      <w:bookmarkStart w:colFirst="0" w:colLast="0" w:name="_3pnwzllpcpgw" w:id="2"/>
+      <w:bookmarkEnd w:id="2"/>
+      <w:r>
+        <w:rPr>
+          <w:rtl w:val="0"/>
+        </w:rPr>
+        <w:t xml:space="preserve">Reliability tests</w:t>
+      </w:r>
+    </w:p>
+    <w:p>
+      <w:pPr>
+        <w:pStyle w:val="Heading3"/>
+        <w:rPr/>
+      </w:pPr>
+      <w:bookmarkStart w:colFirst="0" w:colLast="0" w:name="_p61ejrein1nk" w:id="3"/>
+      <w:bookmarkEnd w:id="3"/>
+      <w:r>
+        <w:rPr>
+          <w:rtl w:val="0"/>
+        </w:rPr>
+        <w:t xml:space="preserve">Mobile responsiveness</w:t>
+      </w:r>
+    </w:p>
+    <w:p>
+      <w:pPr>
+        <w:pStyle w:val="Heading3"/>
+        <w:rPr/>
+      </w:pPr>
+      <w:bookmarkStart w:colFirst="0" w:colLast="0" w:name="_5bmw4vo0sbsv" w:id="4"/>
+      <w:bookmarkEnd w:id="4"/>
+      <w:r>
+        <w:rPr>
+          <w:rtl w:val="0"/>
+        </w:rPr>
+        <w:t xml:space="preserve">Cross browser compatibility</w:t>
+      </w:r>
+    </w:p>
+    <w:p>
+      <w:pPr>
+        <w:pStyle w:val="Heading3"/>
+        <w:rPr/>
+      </w:pPr>
+      <w:bookmarkStart w:colFirst="0" w:colLast="0" w:name="_vju4l8nmfyyi" w:id="5"/>
+      <w:bookmarkEnd w:id="5"/>
+      <w:r>
+        <w:rPr>
+          <w:rtl w:val="0"/>
+        </w:rPr>
+        <w:t xml:space="preserve">Accessibility</w:t>
+      </w:r>
+    </w:p>
+    <w:p>
+      <w:pPr>
+        <w:pStyle w:val="Heading3"/>
+        <w:rPr/>
+      </w:pPr>
+      <w:bookmarkStart w:colFirst="0" w:colLast="0" w:name="_6dct68yazr59" w:id="6"/>
+      <w:bookmarkEnd w:id="6"/>
+      <w:r>
+        <w:rPr>
+          <w:rtl w:val="0"/>
+        </w:rPr>
+        <w:t xml:space="preserve">Internationalisation</w:t>
+      </w:r>
+    </w:p>
+    <w:p>
+      <w:pPr>
+        <w:pStyle w:val="Heading3"/>
+        <w:rPr/>
+      </w:pPr>
+      <w:bookmarkStart w:colFirst="0" w:colLast="0" w:name="_23l05decwq85" w:id="7"/>
+      <w:bookmarkEnd w:id="7"/>
+      <w:r>
+        <w:rPr>
+          <w:rtl w:val="0"/>
+        </w:rPr>
+        <w:t xml:space="preserve">Functional tests</w:t>
+      </w:r>
+    </w:p>
+    <w:p>
+      <w:pPr>
+        <w:pStyle w:val="Heading4"/>
+        <w:rPr/>
+      </w:pPr>
+      <w:bookmarkStart w:colFirst="0" w:colLast="0" w:name="_5q4hp1jmpj89" w:id="8"/>
+      <w:bookmarkEnd w:id="8"/>
+      <w:r>
+        <w:rPr>
+          <w:rtl w:val="0"/>
+        </w:rPr>
+        <w:t xml:space="preserve">Cart </w:t>
+      </w:r>
+    </w:p>
+    <w:p>
+      <w:pPr>
+        <w:pStyle w:val="Heading4"/>
+        <w:rPr/>
+      </w:pPr>
+      <w:bookmarkStart w:colFirst="0" w:colLast="0" w:name="_y2mvetmhfudf" w:id="9"/>
+      <w:bookmarkEnd w:id="9"/>
+      <w:r>
+        <w:rPr>
+          <w:rtl w:val="0"/>
+        </w:rPr>
+        <w:t xml:space="preserve">Checkout </w:t>
+      </w:r>
+    </w:p>
+    <w:p>
+      <w:pPr>
+        <w:pStyle w:val="Heading4"/>
+        <w:rPr/>
+      </w:pPr>
+      <w:bookmarkStart w:colFirst="0" w:colLast="0" w:name="_sefplb5m53wy" w:id="10"/>
+      <w:bookmarkEnd w:id="10"/>
+      <w:r>
+        <w:rPr>
+          <w:rtl w:val="0"/>
+        </w:rPr>
+        <w:t xml:space="preserve">Payments </w:t>
+      </w:r>
+    </w:p>
+    <w:p>
+      <w:pPr>
+        <w:pStyle w:val="Heading4"/>
+        <w:rPr/>
+      </w:pPr>
+      <w:bookmarkStart w:colFirst="0" w:colLast="0" w:name="_745b0j7ie9a4" w:id="11"/>
+      <w:bookmarkEnd w:id="11"/>
+      <w:r>
+        <w:rPr>
+          <w:rtl w:val="0"/>
+        </w:rPr>
+        <w:t xml:space="preserve">Sessions </w:t>
+      </w:r>
+    </w:p>
+    <w:p>
+      <w:pPr>
+        <w:pStyle w:val="Heading4"/>
+        <w:rPr/>
+      </w:pPr>
+      <w:bookmarkStart w:colFirst="0" w:colLast="0" w:name="_ssqtcu59qaa3" w:id="12"/>
+      <w:bookmarkEnd w:id="12"/>
+      <w:r>
+        <w:rPr>
+          <w:rtl w:val="0"/>
+        </w:rPr>
+        <w:t xml:space="preserve">Transactional emails </w:t>
+      </w:r>
+    </w:p>
+    <w:p>
+      <w:pPr>
+        <w:pStyle w:val="Heading4"/>
+        <w:ind w:firstLine="720"/>
+        <w:rPr/>
+      </w:pPr>
+      <w:bookmarkStart w:colFirst="0" w:colLast="0" w:name="_5ndwk64fs47c" w:id="13"/>
+      <w:bookmarkEnd w:id="13"/>
+      <w:r>
+        <w:rPr>
+          <w:rtl w:val="0"/>
+        </w:rPr>
+        <w:t xml:space="preserve">Order tracking </w:t>
+      </w:r>
+    </w:p>
+    <w:p>
+      <w:pPr>
+        <w:pStyle w:val="Heading4"/>
+        <w:rPr/>
+      </w:pPr>
+      <w:bookmarkStart w:colFirst="0" w:colLast="0" w:name="_qz5rmpu24jf6" w:id="14"/>
+      <w:bookmarkEnd w:id="14"/>
+      <w:r>
+        <w:rPr>
+          <w:rtl w:val="0"/>
+        </w:rPr>
+        <w:t xml:space="preserve">Log in / Log out / Create an account</w:t>
+      </w:r>
+    </w:p>
+    <w:p>
+      <w:pPr>
+        <w:pStyle w:val="Heading4"/>
+        <w:ind w:firstLine="720"/>
+        <w:rPr/>
+      </w:pPr>
+      <w:bookmarkStart w:colFirst="0" w:colLast="0" w:name="_txl6oppztomg" w:id="15"/>
+      <w:bookmarkEnd w:id="15"/>
+      <w:r>
+        <w:rPr>
+          <w:rtl w:val="0"/>
+        </w:rPr>
+        <w:t xml:space="preserve">Sign up </w:t>
+      </w:r>
+    </w:p>
+    <w:p>
+      <w:pPr>
+        <w:pStyle w:val="Heading4"/>
+        <w:ind w:firstLine="720"/>
+        <w:rPr/>
+      </w:pPr>
+      <w:bookmarkStart w:colFirst="0" w:colLast="0" w:name="_p793ppf6ihiq" w:id="16"/>
+      <w:bookmarkEnd w:id="16"/>
+      <w:r>
+        <w:rPr>
+          <w:rtl w:val="0"/>
+        </w:rPr>
+        <w:t xml:space="preserve">Log in </w:t>
+      </w:r>
+    </w:p>
+    <w:p>
+      <w:pPr>
+        <w:pStyle w:val="Heading4"/>
+        <w:ind w:firstLine="720"/>
+        <w:rPr/>
+      </w:pPr>
+      <w:bookmarkStart w:colFirst="0" w:colLast="0" w:name="_hgkcxdsxaavm" w:id="17"/>
+      <w:bookmarkEnd w:id="17"/>
+      <w:r>
+        <w:rPr>
+          <w:rtl w:val="0"/>
+        </w:rPr>
+        <w:t xml:space="preserve">Forgot password </w:t>
+      </w:r>
+    </w:p>
+    <w:p>
+      <w:pPr>
+        <w:pStyle w:val="Heading4"/>
+        <w:ind w:firstLine="720"/>
+        <w:rPr/>
+      </w:pPr>
+      <w:bookmarkStart w:colFirst="0" w:colLast="0" w:name="_ruifg1fqahix" w:id="18"/>
+      <w:bookmarkEnd w:id="18"/>
+      <w:r>
+        <w:rPr>
+          <w:rtl w:val="0"/>
+        </w:rPr>
+        <w:t xml:space="preserve">Log out </w:t>
+      </w:r>
+    </w:p>
+    <w:p>
+      <w:pPr>
+        <w:pStyle w:val="Heading4"/>
+        <w:ind w:left="0" w:firstLine="0"/>
+        <w:rPr/>
+      </w:pPr>
+      <w:bookmarkStart w:colFirst="0" w:colLast="0" w:name="_r0fsfjjzp1f8" w:id="19"/>
+      <w:bookmarkEnd w:id="19"/>
+      <w:r>
+        <w:rPr>
+          <w:rtl w:val="0"/>
+        </w:rPr>
+        <w:t xml:space="preserve">Membership features </w:t>
+      </w:r>
+    </w:p>
+    <w:p>
+      <w:pPr>
+        <w:pStyle w:val="Heading4"/>
+        <w:ind w:firstLine="720"/>
+        <w:rPr/>
+      </w:pPr>
+      <w:bookmarkStart w:colFirst="0" w:colLast="0" w:name="_fe6pd45h7q1j" w:id="20"/>
+      <w:bookmarkEnd w:id="20"/>
+      <w:r>
+        <w:rPr>
+          <w:rtl w:val="0"/>
+        </w:rPr>
+        <w:t xml:space="preserve">Student discount </w:t>
+      </w:r>
+    </w:p>
+    <w:p>
+      <w:pPr>
+        <w:pStyle w:val="Heading4"/>
+        <w:rPr/>
+      </w:pPr>
+      <w:bookmarkStart w:colFirst="0" w:colLast="0" w:name="_25255e3yrt6j" w:id="21"/>
+      <w:bookmarkEnd w:id="21"/>
+      <w:r>
+        <w:rPr>
+          <w:rtl w:val="0"/>
+        </w:rPr>
+        <w:t xml:space="preserve">Product detail page </w:t>
+      </w:r>
+    </w:p>
+    <w:p>
+      <w:pPr>
+        <w:pStyle w:val="Heading4"/>
+        <w:rPr/>
+      </w:pPr>
+      <w:bookmarkStart w:colFirst="0" w:colLast="0" w:name="_dhxig6hsifn5" w:id="22"/>
+      <w:bookmarkEnd w:id="22"/>
+      <w:r>
+        <w:rPr>
+          <w:rtl w:val="0"/>
+        </w:rPr>
+        <w:t xml:space="preserve">Promotions </w:t>
+      </w:r>
+    </w:p>
+    <w:p>
+      <w:pPr>
+        <w:pStyle w:val="Heading4"/>
+        <w:rPr/>
+      </w:pPr>
+      <w:bookmarkStart w:colFirst="0" w:colLast="0" w:name="_f5d9p47wqahl" w:id="23"/>
+      <w:bookmarkEnd w:id="23"/>
+      <w:r>
+        <w:rPr>
+          <w:rtl w:val="0"/>
+        </w:rPr>
+        <w:t xml:space="preserve">Catalog page </w:t>
+      </w:r>
+    </w:p>
+    <w:p>
+      <w:pPr>
+        <w:pStyle w:val="Heading4"/>
+        <w:rPr/>
+      </w:pPr>
+      <w:bookmarkStart w:colFirst="0" w:colLast="0" w:name="_43bzj1kkvw1o" w:id="24"/>
+      <w:bookmarkEnd w:id="24"/>
+      <w:r>
+        <w:rPr>
+          <w:rtl w:val="0"/>
+        </w:rPr>
+        <w:t xml:space="preserve">Post-purchase </w:t>
+      </w:r>
+    </w:p>
+    <w:p>
+      <w:pPr>
+        <w:pStyle w:val="Heading4"/>
+        <w:rPr/>
+      </w:pPr>
+      <w:bookmarkStart w:colFirst="0" w:colLast="0" w:name="_e66b7fhjy63" w:id="25"/>
+      <w:bookmarkEnd w:id="25"/>
+      <w:r>
+        <w:rPr>
+          <w:rtl w:val="0"/>
+        </w:rPr>
+        <w:t xml:space="preserve">Returns &gt; Member </w:t>
+      </w:r>
+    </w:p>
+    <w:p>
+      <w:pPr>
+        <w:pStyle w:val="Heading4"/>
+        <w:rPr/>
+      </w:pPr>
+      <w:bookmarkStart w:colFirst="0" w:colLast="0" w:name="_ei1gfgm4jgyu" w:id="26"/>
+      <w:bookmarkEnd w:id="26"/>
+      <w:r>
+        <w:rPr>
+          <w:rtl w:val="0"/>
+        </w:rPr>
+        <w:t xml:space="preserve">Returns &gt; Guest </w:t>
+      </w:r>
+    </w:p>
+    <w:p>
+      <w:pPr>
+        <w:pStyle w:val="Heading4"/>
+        <w:rPr/>
+      </w:pPr>
+      <w:bookmarkStart w:colFirst="0" w:colLast="0" w:name="_av6wdp2gou4p" w:id="27"/>
+      <w:bookmarkEnd w:id="27"/>
+      <w:r>
+        <w:rPr>
+          <w:rtl w:val="0"/>
+        </w:rPr>
+        <w:t xml:space="preserve">Shipping Info</w:t>
+      </w:r>
+    </w:p>
+    <w:p>
+      <w:pPr>
+        <w:pStyle w:val="Heading4"/>
+        <w:rPr/>
+      </w:pPr>
+      <w:bookmarkStart w:colFirst="0" w:colLast="0" w:name="_3hykr6sdtzes" w:id="28"/>
+      <w:bookmarkEnd w:id="28"/>
+      <w:r>
+        <w:rPr>
+          <w:rtl w:val="0"/>
+        </w:rPr>
+        <w:t xml:space="preserve">Search </w:t>
+      </w:r>
+    </w:p>
+    <w:p>
+      <w:pPr>
+        <w:pStyle w:val="Heading4"/>
+        <w:rPr/>
+      </w:pPr>
+      <w:bookmarkStart w:colFirst="0" w:colLast="0" w:name="_xbkf75fl8xm" w:id="29"/>
+      <w:bookmarkEnd w:id="29"/>
+      <w:r>
+        <w:rPr>
+          <w:rtl w:val="0"/>
+        </w:rPr>
+        <w:t xml:space="preserve">Customer service and legal requirements</w:t>
+      </w:r>
+    </w:p>
+    <w:p>
+      <w:pPr>
+        <w:pStyle w:val="Heading4"/>
+        <w:rPr/>
+      </w:pPr>
+      <w:bookmarkStart w:colFirst="0" w:colLast="0" w:name="_h9wxuj79o1lb" w:id="30"/>
+      <w:bookmarkEnd w:id="30"/>
+      <w:r>
+        <w:rPr>
+          <w:rtl w:val="0"/>
+        </w:rPr>
+        <w:t xml:space="preserve">Help centre</w:t>
+      </w:r>
+    </w:p>
+    <w:p>
+      <w:pPr>
+        <w:pStyle w:val="Heading4"/>
+        <w:rPr/>
+      </w:pPr>
+      <w:bookmarkStart w:colFirst="0" w:colLast="0" w:name="_3ppfgmozx3hb" w:id="31"/>
+      <w:bookmarkEnd w:id="31"/>
+      <w:r>
+        <w:rPr>
+          <w:rtl w:val="0"/>
+        </w:rPr>
+        <w:t xml:space="preserve">SEO </w:t>
+      </w:r>
+    </w:p>
     <w:p>
       <w:pPr>
         <w:rPr/>
@@ -235,8 +690,8 @@
         <w:pStyle w:val="Heading1"/>
         <w:rPr/>
       </w:pPr>
-      <w:bookmarkStart w:colFirst="0" w:colLast="0" w:name="_ad6hsmgc07wq" w:id="0"/>
-      <w:bookmarkEnd w:id="0"/>
+      <w:bookmarkStart w:colFirst="0" w:colLast="0" w:name="_ad6hsmgc07wq" w:id="32"/>
+      <w:bookmarkEnd w:id="32"/>
       <w:r>
         <w:rPr>
           <w:rtl w:val="0"/>
@@ -3905,8 +4360,8 @@
         <w:pStyle w:val="Heading1"/>
         <w:rPr/>
       </w:pPr>
-      <w:bookmarkStart w:colFirst="0" w:colLast="0" w:name="_kjqow7p5brm2" w:id="1"/>
-      <w:bookmarkEnd w:id="1"/>
+      <w:bookmarkStart w:colFirst="0" w:colLast="0" w:name="_kjqow7p5brm2" w:id="33"/>
+      <w:bookmarkEnd w:id="33"/>
       <w:r>
         <w:rPr>
           <w:rtl w:val="0"/>
@@ -4163,8 +4618,8 @@
         <w:pStyle w:val="Heading1"/>
         <w:rPr/>
       </w:pPr>
-      <w:bookmarkStart w:colFirst="0" w:colLast="0" w:name="_bh0rfvouw9eo" w:id="2"/>
-      <w:bookmarkEnd w:id="2"/>
+      <w:bookmarkStart w:colFirst="0" w:colLast="0" w:name="_bh0rfvouw9eo" w:id="34"/>
+      <w:bookmarkEnd w:id="34"/>
       <w:r>
         <w:rPr>
           <w:rtl w:val="0"/>
@@ -4486,8 +4941,8 @@
         <w:pStyle w:val="Heading1"/>
         <w:rPr/>
       </w:pPr>
-      <w:bookmarkStart w:colFirst="0" w:colLast="0" w:name="_tu3slp3s8hhb" w:id="3"/>
-      <w:bookmarkEnd w:id="3"/>
+      <w:bookmarkStart w:colFirst="0" w:colLast="0" w:name="_tu3slp3s8hhb" w:id="35"/>
+      <w:bookmarkEnd w:id="35"/>
       <w:r>
         <w:rPr>
           <w:rtl w:val="0"/>
@@ -5541,8 +5996,8 @@
         <w:pStyle w:val="Heading1"/>
         <w:rPr/>
       </w:pPr>
-      <w:bookmarkStart w:colFirst="0" w:colLast="0" w:name="_f0bqhzsqkq4c" w:id="4"/>
-      <w:bookmarkEnd w:id="4"/>
+      <w:bookmarkStart w:colFirst="0" w:colLast="0" w:name="_f0bqhzsqkq4c" w:id="36"/>
+      <w:bookmarkEnd w:id="36"/>
       <w:r>
         <w:rPr>
           <w:rtl w:val="0"/>
@@ -7114,8 +7569,8 @@
         <w:pStyle w:val="Heading1"/>
         <w:rPr/>
       </w:pPr>
-      <w:bookmarkStart w:colFirst="0" w:colLast="0" w:name="_6wofb1c2mwy0" w:id="5"/>
-      <w:bookmarkEnd w:id="5"/>
+      <w:bookmarkStart w:colFirst="0" w:colLast="0" w:name="_6wofb1c2mwy0" w:id="37"/>
+      <w:bookmarkEnd w:id="37"/>
       <w:r>
         <w:rPr>
           <w:rtl w:val="0"/>
@@ -7138,8 +7593,8 @@
         <w:pStyle w:val="Heading2"/>
         <w:rPr/>
       </w:pPr>
-      <w:bookmarkStart w:colFirst="0" w:colLast="0" w:name="_sbxn3n86s7lt" w:id="6"/>
-      <w:bookmarkEnd w:id="6"/>
+      <w:bookmarkStart w:colFirst="0" w:colLast="0" w:name="_sbxn3n86s7lt" w:id="38"/>
+      <w:bookmarkEnd w:id="38"/>
       <w:r>
         <w:rPr>
           <w:rtl w:val="0"/>
@@ -8809,8 +9264,8 @@
         <w:pStyle w:val="Heading2"/>
         <w:rPr/>
       </w:pPr>
-      <w:bookmarkStart w:colFirst="0" w:colLast="0" w:name="_502o7zamyth" w:id="7"/>
-      <w:bookmarkEnd w:id="7"/>
+      <w:bookmarkStart w:colFirst="0" w:colLast="0" w:name="_502o7zamyth" w:id="39"/>
+      <w:bookmarkEnd w:id="39"/>
       <w:r>
         <w:rPr>
           <w:rtl w:val="0"/>
@@ -10965,8 +11420,8 @@
         <w:pStyle w:val="Heading2"/>
         <w:rPr/>
       </w:pPr>
-      <w:bookmarkStart w:colFirst="0" w:colLast="0" w:name="_t75n1krhy063" w:id="8"/>
-      <w:bookmarkEnd w:id="8"/>
+      <w:bookmarkStart w:colFirst="0" w:colLast="0" w:name="_t75n1krhy063" w:id="40"/>
+      <w:bookmarkEnd w:id="40"/>
       <w:r>
         <w:rPr>
           <w:rtl w:val="0"/>
@@ -11772,8 +12227,8 @@
         <w:pStyle w:val="Heading2"/>
         <w:rPr/>
       </w:pPr>
-      <w:bookmarkStart w:colFirst="0" w:colLast="0" w:name="_k6a6cgjokqku" w:id="9"/>
-      <w:bookmarkEnd w:id="9"/>
+      <w:bookmarkStart w:colFirst="0" w:colLast="0" w:name="_k6a6cgjokqku" w:id="41"/>
+      <w:bookmarkEnd w:id="41"/>
       <w:r>
         <w:rPr>
           <w:rtl w:val="0"/>
@@ -12204,8 +12659,8 @@
         <w:pStyle w:val="Heading2"/>
         <w:rPr/>
       </w:pPr>
-      <w:bookmarkStart w:colFirst="0" w:colLast="0" w:name="_y723qmq93877" w:id="10"/>
-      <w:bookmarkEnd w:id="10"/>
+      <w:bookmarkStart w:colFirst="0" w:colLast="0" w:name="_y723qmq93877" w:id="42"/>
+      <w:bookmarkEnd w:id="42"/>
       <w:r>
         <w:rPr>
           <w:rtl w:val="0"/>
@@ -12667,8 +13122,8 @@
         <w:pStyle w:val="Heading3"/>
         <w:rPr/>
       </w:pPr>
-      <w:bookmarkStart w:colFirst="0" w:colLast="0" w:name="_dvl4398jxd3u" w:id="11"/>
-      <w:bookmarkEnd w:id="11"/>
+      <w:bookmarkStart w:colFirst="0" w:colLast="0" w:name="_dvl4398jxd3u" w:id="43"/>
+      <w:bookmarkEnd w:id="43"/>
       <w:r>
         <w:rPr>
           <w:rtl w:val="0"/>
@@ -13209,8 +13664,11 @@
     </w:p>
     <w:p>
       <w:pPr>
+        <w:pStyle w:val="Heading2"/>
         <w:rPr/>
       </w:pPr>
+      <w:bookmarkStart w:colFirst="0" w:colLast="0" w:name="_x8c25obmoan0" w:id="44"/>
+      <w:bookmarkEnd w:id="44"/>
       <w:r>
         <w:rPr>
           <w:rtl w:val="0"/>
@@ -13868,7 +14326,7 @@
               <w:rPr>
                 <w:rtl w:val="0"/>
               </w:rPr>
-              <w:t xml:space="preserve">Alert message: “Please provide a valid email Id”</w:t>
+              <w:t xml:space="preserve">Alert response: “Please provide a valid email Id”</w:t>
             </w:r>
           </w:p>
         </w:tc>
@@ -13963,7 +14421,7 @@
               <w:rPr>
                 <w:rtl w:val="0"/>
               </w:rPr>
-              <w:t xml:space="preserve">Alert message: “Please enter a valid email address”</w:t>
+              <w:t xml:space="preserve">Alert response: “Please enter a valid email address”</w:t>
             </w:r>
             <w:r>
               <w:rPr>
@@ -14063,7 +14521,7 @@
               <w:rPr>
                 <w:rtl w:val="0"/>
               </w:rPr>
-              <w:t xml:space="preserve">Alert message: “Please enter a valid email address”</w:t>
+              <w:t xml:space="preserve">Alert response: “Please enter a valid email address”</w:t>
             </w:r>
             <w:r>
               <w:rPr>
@@ -14163,7 +14621,7 @@
               <w:rPr>
                 <w:rtl w:val="0"/>
               </w:rPr>
-              <w:t xml:space="preserve">Alert message: “Please enter a valid name/email address/message”</w:t>
+              <w:t xml:space="preserve">Alert response: “Please enter a valid name/email address/message”</w:t>
             </w:r>
             <w:r>
               <w:rPr>
@@ -14242,8 +14700,8 @@
         <w:spacing w:line="240" w:lineRule="auto"/>
         <w:rPr/>
       </w:pPr>
-      <w:bookmarkStart w:colFirst="0" w:colLast="0" w:name="_59j187l4r1er" w:id="12"/>
-      <w:bookmarkEnd w:id="12"/>
+      <w:bookmarkStart w:colFirst="0" w:colLast="0" w:name="_59j187l4r1er" w:id="45"/>
+      <w:bookmarkEnd w:id="45"/>
       <w:r>
         <w:rPr>
           <w:rtl w:val="0"/>
@@ -14266,8 +14724,8 @@
         <w:pStyle w:val="Heading3"/>
         <w:rPr/>
       </w:pPr>
-      <w:bookmarkStart w:colFirst="0" w:colLast="0" w:name="_scew9p89kh34" w:id="13"/>
-      <w:bookmarkEnd w:id="13"/>
+      <w:bookmarkStart w:colFirst="0" w:colLast="0" w:name="_scew9p89kh34" w:id="46"/>
+      <w:bookmarkEnd w:id="46"/>
       <w:r>
         <w:rPr>
           <w:rtl w:val="0"/>
@@ -14559,13 +15017,7 @@
               <w:rPr>
                 <w:rtl w:val="0"/>
               </w:rPr>
-              <w:t xml:space="preserve">A</w:t>
-            </w:r>
-            <w:r>
-              <w:rPr>
-                <w:rtl w:val="0"/>
-              </w:rPr>
-              <w:t xml:space="preserve">lert message: ‘Please fill in this field’</w:t>
+              <w:t xml:space="preserve">Alert message: ‘Please fill in this field’</w:t>
             </w:r>
           </w:p>
         </w:tc>
@@ -14660,10 +15112,18 @@
               </w:rPr>
               <w:t xml:space="preserve">A new account registered through OAuth FB</w:t>
             </w:r>
-            <w:r>
-              <w:rPr>
-                <w:rtl w:val="0"/>
-              </w:rPr>
+          </w:p>
+          <w:p>
+            <w:pPr>
+              <w:widowControl w:val="0"/>
+              <w:spacing w:line="240" w:lineRule="auto"/>
+              <w:rPr/>
+            </w:pPr>
+            <w:r>
+              <w:rPr>
+                <w:rtl w:val="0"/>
+              </w:rPr>
+              <w:t xml:space="preserve">Thank you email sent</w:t>
             </w:r>
           </w:p>
         </w:tc>
@@ -14810,10 +15270,18 @@
               </w:rPr>
               <w:t xml:space="preserve">A new account registered through OAuth FB</w:t>
             </w:r>
-            <w:r>
-              <w:rPr>
-                <w:rtl w:val="0"/>
-              </w:rPr>
+          </w:p>
+          <w:p>
+            <w:pPr>
+              <w:widowControl w:val="0"/>
+              <w:spacing w:line="240" w:lineRule="auto"/>
+              <w:rPr/>
+            </w:pPr>
+            <w:r>
+              <w:rPr>
+                <w:rtl w:val="0"/>
+              </w:rPr>
+              <w:t xml:space="preserve">Thank you email sent</w:t>
             </w:r>
           </w:p>
         </w:tc>
@@ -15566,6 +16034,7 @@
               <w:rPr>
                 <w:rtl w:val="0"/>
               </w:rPr>
+              <w:t xml:space="preserve">Sign up with valid email address and password</w:t>
             </w:r>
           </w:p>
         </w:tc>
@@ -15590,32 +16059,81 @@
             </w:pPr>
             <w:r>
               <w:rPr>
-                <w:rtl w:val="0"/>
-              </w:rPr>
-            </w:r>
-          </w:p>
-        </w:tc>
-        <w:tc>
-          <w:tcPr>
-            <w:shd w:fill="auto" w:val="clear"/>
-            <w:tcMar>
-              <w:top w:w="100.0" w:type="dxa"/>
-              <w:left w:w="100.0" w:type="dxa"/>
-              <w:bottom w:w="100.0" w:type="dxa"/>
-              <w:right w:w="100.0" w:type="dxa"/>
-            </w:tcMar>
-            <w:vAlign w:val="top"/>
-          </w:tcPr>
-          <w:p>
-            <w:pPr>
-              <w:widowControl w:val="0"/>
-              <w:spacing w:line="240" w:lineRule="auto"/>
-              <w:rPr/>
-            </w:pPr>
-            <w:r>
-              <w:rPr>
-                <w:rtl w:val="0"/>
-              </w:rPr>
+                <w:i w:val="1"/>
+                <w:rtl w:val="0"/>
+              </w:rPr>
+              <w:t xml:space="preserve">Success</w:t>
+            </w:r>
+          </w:p>
+          <w:p>
+            <w:pPr>
+              <w:widowControl w:val="0"/>
+              <w:spacing w:line="240" w:lineRule="auto"/>
+              <w:rPr/>
+            </w:pPr>
+            <w:r>
+              <w:rPr>
+                <w:rtl w:val="0"/>
+              </w:rPr>
+              <w:t xml:space="preserve">New account created</w:t>
+            </w:r>
+          </w:p>
+          <w:p>
+            <w:pPr>
+              <w:widowControl w:val="0"/>
+              <w:spacing w:line="240" w:lineRule="auto"/>
+              <w:rPr>
+                <w:u w:val="single"/>
+              </w:rPr>
+            </w:pPr>
+            <w:r>
+              <w:rPr>
+                <w:rtl w:val="0"/>
+              </w:rPr>
+              <w:t xml:space="preserve">Confirmation email sent</w:t>
+            </w:r>
+            <w:r>
+              <w:rPr>
+                <w:rtl w:val="0"/>
+              </w:rPr>
+            </w:r>
+          </w:p>
+        </w:tc>
+        <w:tc>
+          <w:tcPr>
+            <w:shd w:fill="auto" w:val="clear"/>
+            <w:tcMar>
+              <w:top w:w="100.0" w:type="dxa"/>
+              <w:left w:w="100.0" w:type="dxa"/>
+              <w:bottom w:w="100.0" w:type="dxa"/>
+              <w:right w:w="100.0" w:type="dxa"/>
+            </w:tcMar>
+            <w:vAlign w:val="top"/>
+          </w:tcPr>
+          <w:p>
+            <w:pPr>
+              <w:widowControl w:val="0"/>
+              <w:spacing w:line="240" w:lineRule="auto"/>
+              <w:rPr/>
+            </w:pPr>
+            <w:r>
+              <w:rPr>
+                <w:rtl w:val="0"/>
+              </w:rPr>
+              <w:t xml:space="preserve">Unit test</w:t>
+            </w:r>
+          </w:p>
+          <w:p>
+            <w:pPr>
+              <w:widowControl w:val="0"/>
+              <w:spacing w:line="240" w:lineRule="auto"/>
+              <w:rPr/>
+            </w:pPr>
+            <w:r>
+              <w:rPr>
+                <w:rtl w:val="0"/>
+              </w:rPr>
+              <w:t xml:space="preserve">Also an e2e test. It’s the setup for the runthrough of registered user purchases an item.. </w:t>
             </w:r>
           </w:p>
         </w:tc>
@@ -15636,8 +16154,8 @@
         <w:pStyle w:val="Heading3"/>
         <w:rPr/>
       </w:pPr>
-      <w:bookmarkStart w:colFirst="0" w:colLast="0" w:name="_1m470h5pfbtf" w:id="14"/>
-      <w:bookmarkEnd w:id="14"/>
+      <w:bookmarkStart w:colFirst="0" w:colLast="0" w:name="_1m470h5pfbtf" w:id="47"/>
+      <w:bookmarkEnd w:id="47"/>
       <w:r>
         <w:rPr>
           <w:rtl w:val="0"/>
@@ -16078,8 +16596,8 @@
         <w:spacing w:line="240" w:lineRule="auto"/>
         <w:rPr/>
       </w:pPr>
-      <w:bookmarkStart w:colFirst="0" w:colLast="0" w:name="_58v5m62dmdvt" w:id="15"/>
-      <w:bookmarkEnd w:id="15"/>
+      <w:bookmarkStart w:colFirst="0" w:colLast="0" w:name="_58v5m62dmdvt" w:id="48"/>
+      <w:bookmarkEnd w:id="48"/>
       <w:r>
         <w:rPr>
           <w:rtl w:val="0"/>
@@ -16426,7 +16944,7 @@
               <w:rPr>
                 <w:rtl w:val="0"/>
               </w:rPr>
-              <w:t xml:space="preserve">Unit test</w:t>
+              <w:t xml:space="preserve">E2E test integrated with Mailinator to check the right email is sent at the end.</w:t>
             </w:r>
           </w:p>
         </w:tc>
@@ -16569,8 +17087,8 @@
         <w:spacing w:line="240" w:lineRule="auto"/>
         <w:rPr/>
       </w:pPr>
-      <w:bookmarkStart w:colFirst="0" w:colLast="0" w:name="_6dzevahy53zq" w:id="16"/>
-      <w:bookmarkEnd w:id="16"/>
+      <w:bookmarkStart w:colFirst="0" w:colLast="0" w:name="_6dzevahy53zq" w:id="49"/>
+      <w:bookmarkEnd w:id="49"/>
       <w:r>
         <w:rPr>
           <w:rtl w:val="0"/>
@@ -16839,8 +17357,8 @@
         <w:spacing w:line="240" w:lineRule="auto"/>
         <w:rPr/>
       </w:pPr>
-      <w:bookmarkStart w:colFirst="0" w:colLast="0" w:name="_1mtfbew2xpk" w:id="17"/>
-      <w:bookmarkEnd w:id="17"/>
+      <w:bookmarkStart w:colFirst="0" w:colLast="0" w:name="_1mtfbew2xpk" w:id="50"/>
+      <w:bookmarkEnd w:id="50"/>
       <w:r>
         <w:rPr>
           <w:rtl w:val="0"/>
@@ -17328,8 +17846,8 @@
         <w:pStyle w:val="Heading3"/>
         <w:rPr/>
       </w:pPr>
-      <w:bookmarkStart w:colFirst="0" w:colLast="0" w:name="_iu21kre9jc2z" w:id="18"/>
-      <w:bookmarkEnd w:id="18"/>
+      <w:bookmarkStart w:colFirst="0" w:colLast="0" w:name="_iu21kre9jc2z" w:id="51"/>
+      <w:bookmarkEnd w:id="51"/>
       <w:r>
         <w:rPr>
           <w:rtl w:val="0"/>
@@ -18323,8 +18841,8 @@
         <w:spacing w:line="240" w:lineRule="auto"/>
         <w:rPr/>
       </w:pPr>
-      <w:bookmarkStart w:colFirst="0" w:colLast="0" w:name="_45fox6yk0rbd" w:id="19"/>
-      <w:bookmarkEnd w:id="19"/>
+      <w:bookmarkStart w:colFirst="0" w:colLast="0" w:name="_45fox6yk0rbd" w:id="52"/>
+      <w:bookmarkEnd w:id="52"/>
       <w:r>
         <w:rPr>
           <w:rtl w:val="0"/>
@@ -19149,8 +19667,8 @@
         <w:pStyle w:val="Heading2"/>
         <w:rPr/>
       </w:pPr>
-      <w:bookmarkStart w:colFirst="0" w:colLast="0" w:name="_701jc9hx64pf" w:id="20"/>
-      <w:bookmarkEnd w:id="20"/>
+      <w:bookmarkStart w:colFirst="0" w:colLast="0" w:name="_701jc9hx64pf" w:id="53"/>
+      <w:bookmarkEnd w:id="53"/>
       <w:r>
         <w:rPr>
           <w:rtl w:val="0"/>
@@ -19376,8 +19894,8 @@
         <w:pStyle w:val="Heading2"/>
         <w:rPr/>
       </w:pPr>
-      <w:bookmarkStart w:colFirst="0" w:colLast="0" w:name="_ryvgc03rqigp" w:id="21"/>
-      <w:bookmarkEnd w:id="21"/>
+      <w:bookmarkStart w:colFirst="0" w:colLast="0" w:name="_ryvgc03rqigp" w:id="54"/>
+      <w:bookmarkEnd w:id="54"/>
       <w:r>
         <w:rPr>
           <w:rtl w:val="0"/>
@@ -20456,8 +20974,8 @@
         <w:pStyle w:val="Heading2"/>
         <w:rPr/>
       </w:pPr>
-      <w:bookmarkStart w:colFirst="0" w:colLast="0" w:name="_xrjvt03f729e" w:id="22"/>
-      <w:bookmarkEnd w:id="22"/>
+      <w:bookmarkStart w:colFirst="0" w:colLast="0" w:name="_xrjvt03f729e" w:id="55"/>
+      <w:bookmarkEnd w:id="55"/>
       <w:r>
         <w:rPr>
           <w:rtl w:val="0"/>
@@ -20884,8 +21402,8 @@
         <w:pStyle w:val="Heading2"/>
         <w:rPr/>
       </w:pPr>
-      <w:bookmarkStart w:colFirst="0" w:colLast="0" w:name="_ttwvf7484wto" w:id="23"/>
-      <w:bookmarkEnd w:id="23"/>
+      <w:bookmarkStart w:colFirst="0" w:colLast="0" w:name="_ttwvf7484wto" w:id="56"/>
+      <w:bookmarkEnd w:id="56"/>
       <w:r>
         <w:rPr>
           <w:rtl w:val="0"/>
@@ -21543,8 +22061,8 @@
         <w:pStyle w:val="Heading2"/>
         <w:rPr/>
       </w:pPr>
-      <w:bookmarkStart w:colFirst="0" w:colLast="0" w:name="_hn16hmyu45mg" w:id="24"/>
-      <w:bookmarkEnd w:id="24"/>
+      <w:bookmarkStart w:colFirst="0" w:colLast="0" w:name="_hn16hmyu45mg" w:id="57"/>
+      <w:bookmarkEnd w:id="57"/>
       <w:r>
         <w:rPr>
           <w:rtl w:val="0"/>
@@ -22566,8 +23084,8 @@
         <w:pStyle w:val="Heading2"/>
         <w:rPr/>
       </w:pPr>
-      <w:bookmarkStart w:colFirst="0" w:colLast="0" w:name="_49svuqi235of" w:id="25"/>
-      <w:bookmarkEnd w:id="25"/>
+      <w:bookmarkStart w:colFirst="0" w:colLast="0" w:name="_49svuqi235of" w:id="58"/>
+      <w:bookmarkEnd w:id="58"/>
       <w:r>
         <w:rPr>
           <w:rtl w:val="0"/>
@@ -23048,8 +23566,8 @@
         <w:pStyle w:val="Heading2"/>
         <w:rPr/>
       </w:pPr>
-      <w:bookmarkStart w:colFirst="0" w:colLast="0" w:name="_fnm1zw19g41c" w:id="26"/>
-      <w:bookmarkEnd w:id="26"/>
+      <w:bookmarkStart w:colFirst="0" w:colLast="0" w:name="_fnm1zw19g41c" w:id="59"/>
+      <w:bookmarkEnd w:id="59"/>
       <w:r>
         <w:rPr>
           <w:rtl w:val="0"/>
@@ -23867,8 +24385,8 @@
         <w:pStyle w:val="Heading2"/>
         <w:rPr/>
       </w:pPr>
-      <w:bookmarkStart w:colFirst="0" w:colLast="0" w:name="_jrl7valojcjo" w:id="27"/>
-      <w:bookmarkEnd w:id="27"/>
+      <w:bookmarkStart w:colFirst="0" w:colLast="0" w:name="_jrl7valojcjo" w:id="60"/>
+      <w:bookmarkEnd w:id="60"/>
       <w:r>
         <w:rPr>
           <w:rtl w:val="0"/>
@@ -24415,8 +24933,8 @@
         <w:pStyle w:val="Heading2"/>
         <w:rPr/>
       </w:pPr>
-      <w:bookmarkStart w:colFirst="0" w:colLast="0" w:name="_8n6plmhjwhcd" w:id="28"/>
-      <w:bookmarkEnd w:id="28"/>
+      <w:bookmarkStart w:colFirst="0" w:colLast="0" w:name="_8n6plmhjwhcd" w:id="61"/>
+      <w:bookmarkEnd w:id="61"/>
       <w:r>
         <w:rPr>
           <w:rtl w:val="0"/>
@@ -24754,8 +25272,8 @@
         <w:pStyle w:val="Heading2"/>
         <w:rPr/>
       </w:pPr>
-      <w:bookmarkStart w:colFirst="0" w:colLast="0" w:name="_ixw432j3o129" w:id="29"/>
-      <w:bookmarkEnd w:id="29"/>
+      <w:bookmarkStart w:colFirst="0" w:colLast="0" w:name="_ixw432j3o129" w:id="62"/>
+      <w:bookmarkEnd w:id="62"/>
       <w:r>
         <w:rPr>
           <w:rtl w:val="0"/>

</xml_diff>

<commit_message>
Update table of contents to be clickable
</commit_message>
<xml_diff>
--- a/ShowPo portfolio master test plan.docx
+++ b/ShowPo portfolio master test plan.docx
@@ -18,100 +18,843 @@
     </w:p>
     <w:p>
       <w:pPr>
-        <w:pStyle w:val="Heading2"/>
+        <w:pStyle w:val="Heading4"/>
         <w:rPr/>
       </w:pPr>
-      <w:bookmarkStart w:colFirst="0" w:colLast="0" w:name="_wt0ps1lspzz9" w:id="1"/>
+      <w:bookmarkStart w:colFirst="0" w:colLast="0" w:name="_3ppfgmozx3hb" w:id="1"/>
       <w:bookmarkEnd w:id="1"/>
       <w:r>
         <w:rPr>
           <w:rtl w:val="0"/>
         </w:rPr>
-        <w:t xml:space="preserve">Tests</w:t>
       </w:r>
     </w:p>
+    <w:sdt>
+      <w:sdtPr>
+        <w:docPartObj>
+          <w:docPartGallery w:val="Table of Contents"/>
+          <w:docPartUnique w:val="1"/>
+        </w:docPartObj>
+      </w:sdtPr>
+      <w:sdtContent>
+        <w:p>
+          <w:pPr>
+            <w:spacing w:before="80" w:line="240" w:lineRule="auto"/>
+            <w:ind w:left="0" w:firstLine="0"/>
+            <w:rPr>
+              <w:color w:val="1155cc"/>
+              <w:u w:val="single"/>
+            </w:rPr>
+          </w:pPr>
+          <w:r>
+            <w:fldChar w:fldCharType="begin"/>
+            <w:instrText xml:space="preserve"> TOC \h \u \z \n </w:instrText>
+            <w:fldChar w:fldCharType="separate"/>
+          </w:r>
+          <w:hyperlink w:anchor="_608k59q5ntv0">
+            <w:r>
+              <w:rPr>
+                <w:color w:val="1155cc"/>
+                <w:u w:val="single"/>
+                <w:rtl w:val="0"/>
+              </w:rPr>
+              <w:t xml:space="preserve">Table of contents</w:t>
+            </w:r>
+          </w:hyperlink>
+          <w:r>
+            <w:rPr>
+              <w:rtl w:val="0"/>
+            </w:rPr>
+          </w:r>
+        </w:p>
+        <w:p>
+          <w:pPr>
+            <w:spacing w:before="200" w:line="240" w:lineRule="auto"/>
+            <w:ind w:left="0" w:firstLine="0"/>
+            <w:rPr>
+              <w:color w:val="1155cc"/>
+              <w:u w:val="single"/>
+            </w:rPr>
+          </w:pPr>
+          <w:hyperlink w:anchor="_ad6hsmgc07wq">
+            <w:r>
+              <w:rPr>
+                <w:color w:val="1155cc"/>
+                <w:u w:val="single"/>
+                <w:rtl w:val="0"/>
+              </w:rPr>
+              <w:t xml:space="preserve">Reliability</w:t>
+            </w:r>
+          </w:hyperlink>
+          <w:r>
+            <w:rPr>
+              <w:rtl w:val="0"/>
+            </w:rPr>
+          </w:r>
+        </w:p>
+        <w:p>
+          <w:pPr>
+            <w:spacing w:before="200" w:line="240" w:lineRule="auto"/>
+            <w:ind w:left="0" w:firstLine="0"/>
+            <w:rPr>
+              <w:color w:val="1155cc"/>
+              <w:u w:val="single"/>
+            </w:rPr>
+          </w:pPr>
+          <w:hyperlink w:anchor="_kjqow7p5brm2">
+            <w:r>
+              <w:rPr>
+                <w:color w:val="1155cc"/>
+                <w:u w:val="single"/>
+                <w:rtl w:val="0"/>
+              </w:rPr>
+              <w:t xml:space="preserve">Mobile responsiveness</w:t>
+            </w:r>
+          </w:hyperlink>
+          <w:r>
+            <w:rPr>
+              <w:rtl w:val="0"/>
+            </w:rPr>
+          </w:r>
+        </w:p>
+        <w:p>
+          <w:pPr>
+            <w:spacing w:before="200" w:line="240" w:lineRule="auto"/>
+            <w:ind w:left="0" w:firstLine="0"/>
+            <w:rPr>
+              <w:color w:val="1155cc"/>
+              <w:u w:val="single"/>
+            </w:rPr>
+          </w:pPr>
+          <w:hyperlink w:anchor="_bh0rfvouw9eo">
+            <w:r>
+              <w:rPr>
+                <w:color w:val="1155cc"/>
+                <w:u w:val="single"/>
+                <w:rtl w:val="0"/>
+              </w:rPr>
+              <w:t xml:space="preserve">Cross Browser Compatibility</w:t>
+            </w:r>
+          </w:hyperlink>
+          <w:r>
+            <w:rPr>
+              <w:rtl w:val="0"/>
+            </w:rPr>
+          </w:r>
+        </w:p>
+        <w:p>
+          <w:pPr>
+            <w:spacing w:before="200" w:line="240" w:lineRule="auto"/>
+            <w:ind w:left="0" w:firstLine="0"/>
+            <w:rPr>
+              <w:color w:val="1155cc"/>
+              <w:u w:val="single"/>
+            </w:rPr>
+          </w:pPr>
+          <w:hyperlink w:anchor="_tu3slp3s8hhb">
+            <w:r>
+              <w:rPr>
+                <w:color w:val="1155cc"/>
+                <w:u w:val="single"/>
+                <w:rtl w:val="0"/>
+              </w:rPr>
+              <w:t xml:space="preserve">Accessibility</w:t>
+            </w:r>
+          </w:hyperlink>
+          <w:r>
+            <w:rPr>
+              <w:rtl w:val="0"/>
+            </w:rPr>
+          </w:r>
+        </w:p>
+        <w:p>
+          <w:pPr>
+            <w:spacing w:before="200" w:line="240" w:lineRule="auto"/>
+            <w:ind w:left="0" w:firstLine="0"/>
+            <w:rPr>
+              <w:color w:val="1155cc"/>
+              <w:u w:val="single"/>
+            </w:rPr>
+          </w:pPr>
+          <w:hyperlink w:anchor="_f0bqhzsqkq4c">
+            <w:r>
+              <w:rPr>
+                <w:color w:val="1155cc"/>
+                <w:u w:val="single"/>
+                <w:rtl w:val="0"/>
+              </w:rPr>
+              <w:t xml:space="preserve">Internationalisation</w:t>
+            </w:r>
+          </w:hyperlink>
+          <w:r>
+            <w:rPr>
+              <w:rtl w:val="0"/>
+            </w:rPr>
+          </w:r>
+        </w:p>
+        <w:p>
+          <w:pPr>
+            <w:spacing w:before="200" w:line="240" w:lineRule="auto"/>
+            <w:ind w:left="0" w:firstLine="0"/>
+            <w:rPr>
+              <w:color w:val="1155cc"/>
+              <w:u w:val="single"/>
+            </w:rPr>
+          </w:pPr>
+          <w:hyperlink w:anchor="_6wofb1c2mwy0">
+            <w:r>
+              <w:rPr>
+                <w:color w:val="1155cc"/>
+                <w:u w:val="single"/>
+                <w:rtl w:val="0"/>
+              </w:rPr>
+              <w:t xml:space="preserve">Functional tests</w:t>
+            </w:r>
+          </w:hyperlink>
+          <w:r>
+            <w:rPr>
+              <w:rtl w:val="0"/>
+            </w:rPr>
+          </w:r>
+        </w:p>
+        <w:p>
+          <w:pPr>
+            <w:spacing w:before="60" w:line="240" w:lineRule="auto"/>
+            <w:ind w:left="360" w:firstLine="0"/>
+            <w:rPr>
+              <w:color w:val="1155cc"/>
+              <w:u w:val="single"/>
+            </w:rPr>
+          </w:pPr>
+          <w:hyperlink w:anchor="_sbxn3n86s7lt">
+            <w:r>
+              <w:rPr>
+                <w:color w:val="1155cc"/>
+                <w:u w:val="single"/>
+                <w:rtl w:val="0"/>
+              </w:rPr>
+              <w:t xml:space="preserve">Cart</w:t>
+            </w:r>
+          </w:hyperlink>
+          <w:r>
+            <w:rPr>
+              <w:rtl w:val="0"/>
+            </w:rPr>
+          </w:r>
+        </w:p>
+        <w:p>
+          <w:pPr>
+            <w:spacing w:before="60" w:line="240" w:lineRule="auto"/>
+            <w:ind w:left="360" w:firstLine="0"/>
+            <w:rPr>
+              <w:color w:val="1155cc"/>
+              <w:u w:val="single"/>
+            </w:rPr>
+          </w:pPr>
+          <w:hyperlink w:anchor="_502o7zamyth">
+            <w:r>
+              <w:rPr>
+                <w:color w:val="1155cc"/>
+                <w:u w:val="single"/>
+                <w:rtl w:val="0"/>
+              </w:rPr>
+              <w:t xml:space="preserve">Checkout</w:t>
+            </w:r>
+          </w:hyperlink>
+          <w:r>
+            <w:rPr>
+              <w:rtl w:val="0"/>
+            </w:rPr>
+          </w:r>
+        </w:p>
+        <w:p>
+          <w:pPr>
+            <w:spacing w:before="60" w:line="240" w:lineRule="auto"/>
+            <w:ind w:left="360" w:firstLine="0"/>
+            <w:rPr>
+              <w:color w:val="1155cc"/>
+              <w:u w:val="single"/>
+            </w:rPr>
+          </w:pPr>
+          <w:hyperlink w:anchor="_t75n1krhy063">
+            <w:r>
+              <w:rPr>
+                <w:color w:val="1155cc"/>
+                <w:u w:val="single"/>
+                <w:rtl w:val="0"/>
+              </w:rPr>
+              <w:t xml:space="preserve">Payments</w:t>
+            </w:r>
+          </w:hyperlink>
+          <w:r>
+            <w:rPr>
+              <w:rtl w:val="0"/>
+            </w:rPr>
+          </w:r>
+        </w:p>
+        <w:p>
+          <w:pPr>
+            <w:spacing w:before="60" w:line="240" w:lineRule="auto"/>
+            <w:ind w:left="360" w:firstLine="0"/>
+            <w:rPr>
+              <w:color w:val="1155cc"/>
+              <w:u w:val="single"/>
+            </w:rPr>
+          </w:pPr>
+          <w:hyperlink w:anchor="_k6a6cgjokqku">
+            <w:r>
+              <w:rPr>
+                <w:color w:val="1155cc"/>
+                <w:u w:val="single"/>
+                <w:rtl w:val="0"/>
+              </w:rPr>
+              <w:t xml:space="preserve">Sessions</w:t>
+            </w:r>
+          </w:hyperlink>
+          <w:r>
+            <w:rPr>
+              <w:rtl w:val="0"/>
+            </w:rPr>
+          </w:r>
+        </w:p>
+        <w:p>
+          <w:pPr>
+            <w:spacing w:before="60" w:line="240" w:lineRule="auto"/>
+            <w:ind w:left="360" w:firstLine="0"/>
+            <w:rPr>
+              <w:color w:val="1155cc"/>
+              <w:u w:val="single"/>
+            </w:rPr>
+          </w:pPr>
+          <w:hyperlink w:anchor="_y723qmq93877">
+            <w:r>
+              <w:rPr>
+                <w:color w:val="1155cc"/>
+                <w:u w:val="single"/>
+                <w:rtl w:val="0"/>
+              </w:rPr>
+              <w:t xml:space="preserve">Transactional emails</w:t>
+            </w:r>
+          </w:hyperlink>
+          <w:r>
+            <w:rPr>
+              <w:rtl w:val="0"/>
+            </w:rPr>
+          </w:r>
+        </w:p>
+        <w:p>
+          <w:pPr>
+            <w:spacing w:before="60" w:line="240" w:lineRule="auto"/>
+            <w:ind w:left="720" w:firstLine="0"/>
+            <w:rPr>
+              <w:color w:val="1155cc"/>
+              <w:u w:val="single"/>
+            </w:rPr>
+          </w:pPr>
+          <w:hyperlink w:anchor="_dvl4398jxd3u">
+            <w:r>
+              <w:rPr>
+                <w:color w:val="1155cc"/>
+                <w:u w:val="single"/>
+                <w:rtl w:val="0"/>
+              </w:rPr>
+              <w:t xml:space="preserve">Order tracking</w:t>
+            </w:r>
+          </w:hyperlink>
+          <w:r>
+            <w:rPr>
+              <w:rtl w:val="0"/>
+            </w:rPr>
+          </w:r>
+        </w:p>
+        <w:p>
+          <w:pPr>
+            <w:spacing w:before="60" w:line="240" w:lineRule="auto"/>
+            <w:ind w:left="360" w:firstLine="0"/>
+            <w:rPr>
+              <w:color w:val="1155cc"/>
+              <w:u w:val="single"/>
+            </w:rPr>
+          </w:pPr>
+          <w:hyperlink w:anchor="_x8c25obmoan0">
+            <w:r>
+              <w:rPr>
+                <w:color w:val="1155cc"/>
+                <w:u w:val="single"/>
+                <w:rtl w:val="0"/>
+              </w:rPr>
+              <w:t xml:space="preserve">Contact company through email</w:t>
+            </w:r>
+          </w:hyperlink>
+          <w:r>
+            <w:rPr>
+              <w:rtl w:val="0"/>
+            </w:rPr>
+          </w:r>
+        </w:p>
+        <w:p>
+          <w:pPr>
+            <w:spacing w:before="60" w:line="240" w:lineRule="auto"/>
+            <w:ind w:left="360" w:firstLine="0"/>
+            <w:rPr>
+              <w:color w:val="1155cc"/>
+              <w:u w:val="single"/>
+            </w:rPr>
+          </w:pPr>
+          <w:hyperlink w:anchor="_59j187l4r1er">
+            <w:r>
+              <w:rPr>
+                <w:color w:val="1155cc"/>
+                <w:u w:val="single"/>
+                <w:rtl w:val="0"/>
+              </w:rPr>
+              <w:t xml:space="preserve">Log in / Log out / Create account</w:t>
+            </w:r>
+          </w:hyperlink>
+          <w:r>
+            <w:rPr>
+              <w:rtl w:val="0"/>
+            </w:rPr>
+          </w:r>
+        </w:p>
+        <w:p>
+          <w:pPr>
+            <w:spacing w:before="60" w:line="240" w:lineRule="auto"/>
+            <w:ind w:left="720" w:firstLine="0"/>
+            <w:rPr>
+              <w:color w:val="1155cc"/>
+              <w:u w:val="single"/>
+            </w:rPr>
+          </w:pPr>
+          <w:hyperlink w:anchor="_scew9p89kh34">
+            <w:r>
+              <w:rPr>
+                <w:color w:val="1155cc"/>
+                <w:u w:val="single"/>
+                <w:rtl w:val="0"/>
+              </w:rPr>
+              <w:t xml:space="preserve">Sign up</w:t>
+            </w:r>
+          </w:hyperlink>
+          <w:r>
+            <w:rPr>
+              <w:rtl w:val="0"/>
+            </w:rPr>
+          </w:r>
+        </w:p>
+        <w:p>
+          <w:pPr>
+            <w:spacing w:before="60" w:line="240" w:lineRule="auto"/>
+            <w:ind w:left="720" w:firstLine="0"/>
+            <w:rPr>
+              <w:color w:val="1155cc"/>
+              <w:u w:val="single"/>
+            </w:rPr>
+          </w:pPr>
+          <w:hyperlink w:anchor="_1m470h5pfbtf">
+            <w:r>
+              <w:rPr>
+                <w:color w:val="1155cc"/>
+                <w:u w:val="single"/>
+                <w:rtl w:val="0"/>
+              </w:rPr>
+              <w:t xml:space="preserve">Log in</w:t>
+            </w:r>
+          </w:hyperlink>
+          <w:r>
+            <w:rPr>
+              <w:rtl w:val="0"/>
+            </w:rPr>
+          </w:r>
+        </w:p>
+        <w:p>
+          <w:pPr>
+            <w:spacing w:before="60" w:line="240" w:lineRule="auto"/>
+            <w:ind w:left="720" w:firstLine="0"/>
+            <w:rPr>
+              <w:color w:val="1155cc"/>
+              <w:u w:val="single"/>
+            </w:rPr>
+          </w:pPr>
+          <w:hyperlink w:anchor="_58v5m62dmdvt">
+            <w:r>
+              <w:rPr>
+                <w:color w:val="1155cc"/>
+                <w:u w:val="single"/>
+                <w:rtl w:val="0"/>
+              </w:rPr>
+              <w:t xml:space="preserve">Forgot password</w:t>
+            </w:r>
+          </w:hyperlink>
+          <w:r>
+            <w:rPr>
+              <w:rtl w:val="0"/>
+            </w:rPr>
+          </w:r>
+        </w:p>
+        <w:p>
+          <w:pPr>
+            <w:spacing w:before="60" w:line="240" w:lineRule="auto"/>
+            <w:ind w:left="720" w:firstLine="0"/>
+            <w:rPr>
+              <w:color w:val="1155cc"/>
+              <w:u w:val="single"/>
+            </w:rPr>
+          </w:pPr>
+          <w:hyperlink w:anchor="_6dzevahy53zq">
+            <w:r>
+              <w:rPr>
+                <w:color w:val="1155cc"/>
+                <w:u w:val="single"/>
+                <w:rtl w:val="0"/>
+              </w:rPr>
+              <w:t xml:space="preserve">Log out</w:t>
+            </w:r>
+          </w:hyperlink>
+          <w:r>
+            <w:rPr>
+              <w:rtl w:val="0"/>
+            </w:rPr>
+          </w:r>
+        </w:p>
+        <w:p>
+          <w:pPr>
+            <w:spacing w:before="60" w:line="240" w:lineRule="auto"/>
+            <w:ind w:left="360" w:firstLine="0"/>
+            <w:rPr>
+              <w:color w:val="1155cc"/>
+              <w:u w:val="single"/>
+            </w:rPr>
+          </w:pPr>
+          <w:hyperlink w:anchor="_1mtfbew2xpk">
+            <w:r>
+              <w:rPr>
+                <w:color w:val="1155cc"/>
+                <w:u w:val="single"/>
+                <w:rtl w:val="0"/>
+              </w:rPr>
+              <w:t xml:space="preserve">Membership features</w:t>
+            </w:r>
+          </w:hyperlink>
+          <w:r>
+            <w:rPr>
+              <w:rtl w:val="0"/>
+            </w:rPr>
+          </w:r>
+        </w:p>
+        <w:p>
+          <w:pPr>
+            <w:spacing w:before="60" w:line="240" w:lineRule="auto"/>
+            <w:ind w:left="720" w:firstLine="0"/>
+            <w:rPr>
+              <w:color w:val="1155cc"/>
+              <w:u w:val="single"/>
+            </w:rPr>
+          </w:pPr>
+          <w:hyperlink w:anchor="_iu21kre9jc2z">
+            <w:r>
+              <w:rPr>
+                <w:color w:val="1155cc"/>
+                <w:u w:val="single"/>
+                <w:rtl w:val="0"/>
+              </w:rPr>
+              <w:t xml:space="preserve">Student discount</w:t>
+            </w:r>
+          </w:hyperlink>
+          <w:r>
+            <w:rPr>
+              <w:rtl w:val="0"/>
+            </w:rPr>
+          </w:r>
+        </w:p>
+        <w:p>
+          <w:pPr>
+            <w:spacing w:before="60" w:line="240" w:lineRule="auto"/>
+            <w:ind w:left="360" w:firstLine="0"/>
+            <w:rPr>
+              <w:color w:val="1155cc"/>
+              <w:u w:val="single"/>
+            </w:rPr>
+          </w:pPr>
+          <w:hyperlink w:anchor="_45fox6yk0rbd">
+            <w:r>
+              <w:rPr>
+                <w:color w:val="1155cc"/>
+                <w:u w:val="single"/>
+                <w:rtl w:val="0"/>
+              </w:rPr>
+              <w:t xml:space="preserve">Product detail page</w:t>
+            </w:r>
+          </w:hyperlink>
+          <w:r>
+            <w:rPr>
+              <w:rtl w:val="0"/>
+            </w:rPr>
+          </w:r>
+        </w:p>
+        <w:p>
+          <w:pPr>
+            <w:spacing w:before="60" w:line="240" w:lineRule="auto"/>
+            <w:ind w:left="360" w:firstLine="0"/>
+            <w:rPr>
+              <w:color w:val="1155cc"/>
+              <w:u w:val="single"/>
+            </w:rPr>
+          </w:pPr>
+          <w:hyperlink w:anchor="_701jc9hx64pf">
+            <w:r>
+              <w:rPr>
+                <w:color w:val="1155cc"/>
+                <w:u w:val="single"/>
+                <w:rtl w:val="0"/>
+              </w:rPr>
+              <w:t xml:space="preserve">Promotions</w:t>
+            </w:r>
+          </w:hyperlink>
+          <w:r>
+            <w:rPr>
+              <w:rtl w:val="0"/>
+            </w:rPr>
+          </w:r>
+        </w:p>
+        <w:p>
+          <w:pPr>
+            <w:spacing w:before="60" w:line="240" w:lineRule="auto"/>
+            <w:ind w:left="360" w:firstLine="0"/>
+            <w:rPr>
+              <w:color w:val="1155cc"/>
+              <w:u w:val="single"/>
+            </w:rPr>
+          </w:pPr>
+          <w:hyperlink w:anchor="_ryvgc03rqigp">
+            <w:r>
+              <w:rPr>
+                <w:color w:val="1155cc"/>
+                <w:u w:val="single"/>
+                <w:rtl w:val="0"/>
+              </w:rPr>
+              <w:t xml:space="preserve">Catalog page</w:t>
+            </w:r>
+          </w:hyperlink>
+          <w:r>
+            <w:rPr>
+              <w:rtl w:val="0"/>
+            </w:rPr>
+          </w:r>
+        </w:p>
+        <w:p>
+          <w:pPr>
+            <w:spacing w:before="60" w:line="240" w:lineRule="auto"/>
+            <w:ind w:left="360" w:firstLine="0"/>
+            <w:rPr>
+              <w:color w:val="1155cc"/>
+              <w:u w:val="single"/>
+            </w:rPr>
+          </w:pPr>
+          <w:hyperlink w:anchor="_xrjvt03f729e">
+            <w:r>
+              <w:rPr>
+                <w:color w:val="1155cc"/>
+                <w:u w:val="single"/>
+                <w:rtl w:val="0"/>
+              </w:rPr>
+              <w:t xml:space="preserve">Post-purchase</w:t>
+            </w:r>
+          </w:hyperlink>
+          <w:r>
+            <w:rPr>
+              <w:rtl w:val="0"/>
+            </w:rPr>
+          </w:r>
+        </w:p>
+        <w:p>
+          <w:pPr>
+            <w:spacing w:before="60" w:line="240" w:lineRule="auto"/>
+            <w:ind w:left="360" w:firstLine="0"/>
+            <w:rPr>
+              <w:color w:val="1155cc"/>
+              <w:u w:val="single"/>
+            </w:rPr>
+          </w:pPr>
+          <w:hyperlink w:anchor="_ttwvf7484wto">
+            <w:r>
+              <w:rPr>
+                <w:color w:val="1155cc"/>
+                <w:u w:val="single"/>
+                <w:rtl w:val="0"/>
+              </w:rPr>
+              <w:t xml:space="preserve">Returns &gt; Member</w:t>
+            </w:r>
+          </w:hyperlink>
+          <w:r>
+            <w:rPr>
+              <w:rtl w:val="0"/>
+            </w:rPr>
+          </w:r>
+        </w:p>
+        <w:p>
+          <w:pPr>
+            <w:spacing w:before="60" w:line="240" w:lineRule="auto"/>
+            <w:ind w:left="360" w:firstLine="0"/>
+            <w:rPr>
+              <w:color w:val="1155cc"/>
+              <w:u w:val="single"/>
+            </w:rPr>
+          </w:pPr>
+          <w:hyperlink w:anchor="_hn16hmyu45mg">
+            <w:r>
+              <w:rPr>
+                <w:color w:val="1155cc"/>
+                <w:u w:val="single"/>
+                <w:rtl w:val="0"/>
+              </w:rPr>
+              <w:t xml:space="preserve">Returns &gt; Guest</w:t>
+            </w:r>
+          </w:hyperlink>
+          <w:r>
+            <w:rPr>
+              <w:rtl w:val="0"/>
+            </w:rPr>
+          </w:r>
+        </w:p>
+        <w:p>
+          <w:pPr>
+            <w:spacing w:before="60" w:line="240" w:lineRule="auto"/>
+            <w:ind w:left="360" w:firstLine="0"/>
+            <w:rPr>
+              <w:color w:val="1155cc"/>
+              <w:u w:val="single"/>
+            </w:rPr>
+          </w:pPr>
+          <w:hyperlink w:anchor="_49svuqi235of">
+            <w:r>
+              <w:rPr>
+                <w:color w:val="1155cc"/>
+                <w:u w:val="single"/>
+                <w:rtl w:val="0"/>
+              </w:rPr>
+              <w:t xml:space="preserve">Shipping</w:t>
+            </w:r>
+          </w:hyperlink>
+          <w:r>
+            <w:rPr>
+              <w:rtl w:val="0"/>
+            </w:rPr>
+          </w:r>
+        </w:p>
+        <w:p>
+          <w:pPr>
+            <w:spacing w:before="60" w:line="240" w:lineRule="auto"/>
+            <w:ind w:left="360" w:firstLine="0"/>
+            <w:rPr>
+              <w:color w:val="1155cc"/>
+              <w:u w:val="single"/>
+            </w:rPr>
+          </w:pPr>
+          <w:hyperlink w:anchor="_fnm1zw19g41c">
+            <w:r>
+              <w:rPr>
+                <w:color w:val="1155cc"/>
+                <w:u w:val="single"/>
+                <w:rtl w:val="0"/>
+              </w:rPr>
+              <w:t xml:space="preserve">Search</w:t>
+            </w:r>
+          </w:hyperlink>
+          <w:r>
+            <w:rPr>
+              <w:rtl w:val="0"/>
+            </w:rPr>
+          </w:r>
+        </w:p>
+        <w:p>
+          <w:pPr>
+            <w:spacing w:before="60" w:line="240" w:lineRule="auto"/>
+            <w:ind w:left="360" w:firstLine="0"/>
+            <w:rPr>
+              <w:color w:val="1155cc"/>
+              <w:u w:val="single"/>
+            </w:rPr>
+          </w:pPr>
+          <w:hyperlink w:anchor="_jrl7valojcjo">
+            <w:r>
+              <w:rPr>
+                <w:color w:val="1155cc"/>
+                <w:u w:val="single"/>
+                <w:rtl w:val="0"/>
+              </w:rPr>
+              <w:t xml:space="preserve">Customer service and legal requirements</w:t>
+            </w:r>
+          </w:hyperlink>
+          <w:r>
+            <w:rPr>
+              <w:rtl w:val="0"/>
+            </w:rPr>
+          </w:r>
+        </w:p>
+        <w:p>
+          <w:pPr>
+            <w:spacing w:before="60" w:line="240" w:lineRule="auto"/>
+            <w:ind w:left="360" w:firstLine="0"/>
+            <w:rPr>
+              <w:color w:val="1155cc"/>
+              <w:u w:val="single"/>
+            </w:rPr>
+          </w:pPr>
+          <w:hyperlink w:anchor="_8n6plmhjwhcd">
+            <w:r>
+              <w:rPr>
+                <w:color w:val="1155cc"/>
+                <w:u w:val="single"/>
+                <w:rtl w:val="0"/>
+              </w:rPr>
+              <w:t xml:space="preserve">Help centre</w:t>
+            </w:r>
+          </w:hyperlink>
+          <w:r>
+            <w:rPr>
+              <w:rtl w:val="0"/>
+            </w:rPr>
+          </w:r>
+        </w:p>
+        <w:p>
+          <w:pPr>
+            <w:spacing w:after="80" w:before="60" w:line="240" w:lineRule="auto"/>
+            <w:ind w:left="360" w:firstLine="0"/>
+            <w:rPr>
+              <w:color w:val="1155cc"/>
+              <w:u w:val="single"/>
+            </w:rPr>
+          </w:pPr>
+          <w:hyperlink w:anchor="_ixw432j3o129">
+            <w:r>
+              <w:rPr>
+                <w:color w:val="1155cc"/>
+                <w:u w:val="single"/>
+                <w:rtl w:val="0"/>
+              </w:rPr>
+              <w:t xml:space="preserve">SEO</w:t>
+            </w:r>
+          </w:hyperlink>
+          <w:r>
+            <w:rPr>
+              <w:rtl w:val="0"/>
+            </w:rPr>
+          </w:r>
+          <w:r>
+            <w:fldChar w:fldCharType="end"/>
+          </w:r>
+        </w:p>
+      </w:sdtContent>
+    </w:sdt>
     <w:p>
       <w:pPr>
-        <w:pStyle w:val="Heading3"/>
         <w:rPr/>
       </w:pPr>
-      <w:bookmarkStart w:colFirst="0" w:colLast="0" w:name="_3pnwzllpcpgw" w:id="2"/>
-      <w:bookmarkEnd w:id="2"/>
       <w:r>
         <w:rPr>
           <w:rtl w:val="0"/>
         </w:rPr>
-        <w:t xml:space="preserve">Reliability tests</w:t>
-      </w:r>
-    </w:p>
-    <w:p>
-      <w:pPr>
-        <w:pStyle w:val="Heading3"/>
-        <w:rPr/>
-      </w:pPr>
-      <w:bookmarkStart w:colFirst="0" w:colLast="0" w:name="_p61ejrein1nk" w:id="3"/>
-      <w:bookmarkEnd w:id="3"/>
-      <w:r>
-        <w:rPr>
-          <w:rtl w:val="0"/>
-        </w:rPr>
-        <w:t xml:space="preserve">Mobile responsiveness</w:t>
-      </w:r>
-    </w:p>
-    <w:p>
-      <w:pPr>
-        <w:pStyle w:val="Heading3"/>
-        <w:rPr/>
-      </w:pPr>
-      <w:bookmarkStart w:colFirst="0" w:colLast="0" w:name="_5bmw4vo0sbsv" w:id="4"/>
-      <w:bookmarkEnd w:id="4"/>
-      <w:r>
-        <w:rPr>
-          <w:rtl w:val="0"/>
-        </w:rPr>
-        <w:t xml:space="preserve">Cross browser compatibility</w:t>
-      </w:r>
-    </w:p>
-    <w:p>
-      <w:pPr>
-        <w:pStyle w:val="Heading3"/>
-        <w:rPr/>
-      </w:pPr>
-      <w:bookmarkStart w:colFirst="0" w:colLast="0" w:name="_vju4l8nmfyyi" w:id="5"/>
-      <w:bookmarkEnd w:id="5"/>
-      <w:r>
-        <w:rPr>
-          <w:rtl w:val="0"/>
-        </w:rPr>
-        <w:t xml:space="preserve">Accessibility</w:t>
-      </w:r>
-    </w:p>
-    <w:p>
-      <w:pPr>
-        <w:pStyle w:val="Heading3"/>
-        <w:rPr/>
-      </w:pPr>
-      <w:bookmarkStart w:colFirst="0" w:colLast="0" w:name="_6dct68yazr59" w:id="6"/>
-      <w:bookmarkEnd w:id="6"/>
-      <w:r>
-        <w:rPr>
-          <w:rtl w:val="0"/>
-        </w:rPr>
-        <w:t xml:space="preserve">Internationalisation</w:t>
-      </w:r>
-    </w:p>
-    <w:p>
-      <w:pPr>
-        <w:pStyle w:val="Heading3"/>
-        <w:rPr/>
-      </w:pPr>
-      <w:bookmarkStart w:colFirst="0" w:colLast="0" w:name="_23l05decwq85" w:id="7"/>
-      <w:bookmarkEnd w:id="7"/>
-      <w:r>
-        <w:rPr>
-          <w:rtl w:val="0"/>
-        </w:rPr>
-        <w:t xml:space="preserve">Functional tests</w:t>
       </w:r>
     </w:p>
     <w:p>
@@ -119,342 +862,12 @@
         <w:pStyle w:val="Heading4"/>
         <w:rPr/>
       </w:pPr>
-      <w:bookmarkStart w:colFirst="0" w:colLast="0" w:name="_5q4hp1jmpj89" w:id="8"/>
-      <w:bookmarkEnd w:id="8"/>
+      <w:bookmarkStart w:colFirst="0" w:colLast="0" w:name="_onapwzgakmkv" w:id="2"/>
+      <w:bookmarkEnd w:id="2"/>
       <w:r>
         <w:rPr>
           <w:rtl w:val="0"/>
         </w:rPr>
-        <w:t xml:space="preserve">Cart </w:t>
-      </w:r>
-    </w:p>
-    <w:p>
-      <w:pPr>
-        <w:pStyle w:val="Heading4"/>
-        <w:rPr/>
-      </w:pPr>
-      <w:bookmarkStart w:colFirst="0" w:colLast="0" w:name="_y2mvetmhfudf" w:id="9"/>
-      <w:bookmarkEnd w:id="9"/>
-      <w:r>
-        <w:rPr>
-          <w:rtl w:val="0"/>
-        </w:rPr>
-        <w:t xml:space="preserve">Checkout </w:t>
-      </w:r>
-    </w:p>
-    <w:p>
-      <w:pPr>
-        <w:pStyle w:val="Heading4"/>
-        <w:rPr/>
-      </w:pPr>
-      <w:bookmarkStart w:colFirst="0" w:colLast="0" w:name="_sefplb5m53wy" w:id="10"/>
-      <w:bookmarkEnd w:id="10"/>
-      <w:r>
-        <w:rPr>
-          <w:rtl w:val="0"/>
-        </w:rPr>
-        <w:t xml:space="preserve">Payments </w:t>
-      </w:r>
-    </w:p>
-    <w:p>
-      <w:pPr>
-        <w:pStyle w:val="Heading4"/>
-        <w:rPr/>
-      </w:pPr>
-      <w:bookmarkStart w:colFirst="0" w:colLast="0" w:name="_745b0j7ie9a4" w:id="11"/>
-      <w:bookmarkEnd w:id="11"/>
-      <w:r>
-        <w:rPr>
-          <w:rtl w:val="0"/>
-        </w:rPr>
-        <w:t xml:space="preserve">Sessions </w:t>
-      </w:r>
-    </w:p>
-    <w:p>
-      <w:pPr>
-        <w:pStyle w:val="Heading4"/>
-        <w:rPr/>
-      </w:pPr>
-      <w:bookmarkStart w:colFirst="0" w:colLast="0" w:name="_ssqtcu59qaa3" w:id="12"/>
-      <w:bookmarkEnd w:id="12"/>
-      <w:r>
-        <w:rPr>
-          <w:rtl w:val="0"/>
-        </w:rPr>
-        <w:t xml:space="preserve">Transactional emails </w:t>
-      </w:r>
-    </w:p>
-    <w:p>
-      <w:pPr>
-        <w:pStyle w:val="Heading4"/>
-        <w:ind w:firstLine="720"/>
-        <w:rPr/>
-      </w:pPr>
-      <w:bookmarkStart w:colFirst="0" w:colLast="0" w:name="_5ndwk64fs47c" w:id="13"/>
-      <w:bookmarkEnd w:id="13"/>
-      <w:r>
-        <w:rPr>
-          <w:rtl w:val="0"/>
-        </w:rPr>
-        <w:t xml:space="preserve">Order tracking </w:t>
-      </w:r>
-    </w:p>
-    <w:p>
-      <w:pPr>
-        <w:pStyle w:val="Heading4"/>
-        <w:rPr/>
-      </w:pPr>
-      <w:bookmarkStart w:colFirst="0" w:colLast="0" w:name="_qz5rmpu24jf6" w:id="14"/>
-      <w:bookmarkEnd w:id="14"/>
-      <w:r>
-        <w:rPr>
-          <w:rtl w:val="0"/>
-        </w:rPr>
-        <w:t xml:space="preserve">Log in / Log out / Create an account</w:t>
-      </w:r>
-    </w:p>
-    <w:p>
-      <w:pPr>
-        <w:pStyle w:val="Heading4"/>
-        <w:ind w:firstLine="720"/>
-        <w:rPr/>
-      </w:pPr>
-      <w:bookmarkStart w:colFirst="0" w:colLast="0" w:name="_txl6oppztomg" w:id="15"/>
-      <w:bookmarkEnd w:id="15"/>
-      <w:r>
-        <w:rPr>
-          <w:rtl w:val="0"/>
-        </w:rPr>
-        <w:t xml:space="preserve">Sign up </w:t>
-      </w:r>
-    </w:p>
-    <w:p>
-      <w:pPr>
-        <w:pStyle w:val="Heading4"/>
-        <w:ind w:firstLine="720"/>
-        <w:rPr/>
-      </w:pPr>
-      <w:bookmarkStart w:colFirst="0" w:colLast="0" w:name="_p793ppf6ihiq" w:id="16"/>
-      <w:bookmarkEnd w:id="16"/>
-      <w:r>
-        <w:rPr>
-          <w:rtl w:val="0"/>
-        </w:rPr>
-        <w:t xml:space="preserve">Log in </w:t>
-      </w:r>
-    </w:p>
-    <w:p>
-      <w:pPr>
-        <w:pStyle w:val="Heading4"/>
-        <w:ind w:firstLine="720"/>
-        <w:rPr/>
-      </w:pPr>
-      <w:bookmarkStart w:colFirst="0" w:colLast="0" w:name="_hgkcxdsxaavm" w:id="17"/>
-      <w:bookmarkEnd w:id="17"/>
-      <w:r>
-        <w:rPr>
-          <w:rtl w:val="0"/>
-        </w:rPr>
-        <w:t xml:space="preserve">Forgot password </w:t>
-      </w:r>
-    </w:p>
-    <w:p>
-      <w:pPr>
-        <w:pStyle w:val="Heading4"/>
-        <w:ind w:firstLine="720"/>
-        <w:rPr/>
-      </w:pPr>
-      <w:bookmarkStart w:colFirst="0" w:colLast="0" w:name="_ruifg1fqahix" w:id="18"/>
-      <w:bookmarkEnd w:id="18"/>
-      <w:r>
-        <w:rPr>
-          <w:rtl w:val="0"/>
-        </w:rPr>
-        <w:t xml:space="preserve">Log out </w:t>
-      </w:r>
-    </w:p>
-    <w:p>
-      <w:pPr>
-        <w:pStyle w:val="Heading4"/>
-        <w:ind w:left="0" w:firstLine="0"/>
-        <w:rPr/>
-      </w:pPr>
-      <w:bookmarkStart w:colFirst="0" w:colLast="0" w:name="_r0fsfjjzp1f8" w:id="19"/>
-      <w:bookmarkEnd w:id="19"/>
-      <w:r>
-        <w:rPr>
-          <w:rtl w:val="0"/>
-        </w:rPr>
-        <w:t xml:space="preserve">Membership features </w:t>
-      </w:r>
-    </w:p>
-    <w:p>
-      <w:pPr>
-        <w:pStyle w:val="Heading4"/>
-        <w:ind w:firstLine="720"/>
-        <w:rPr/>
-      </w:pPr>
-      <w:bookmarkStart w:colFirst="0" w:colLast="0" w:name="_fe6pd45h7q1j" w:id="20"/>
-      <w:bookmarkEnd w:id="20"/>
-      <w:r>
-        <w:rPr>
-          <w:rtl w:val="0"/>
-        </w:rPr>
-        <w:t xml:space="preserve">Student discount </w:t>
-      </w:r>
-    </w:p>
-    <w:p>
-      <w:pPr>
-        <w:pStyle w:val="Heading4"/>
-        <w:rPr/>
-      </w:pPr>
-      <w:bookmarkStart w:colFirst="0" w:colLast="0" w:name="_25255e3yrt6j" w:id="21"/>
-      <w:bookmarkEnd w:id="21"/>
-      <w:r>
-        <w:rPr>
-          <w:rtl w:val="0"/>
-        </w:rPr>
-        <w:t xml:space="preserve">Product detail page </w:t>
-      </w:r>
-    </w:p>
-    <w:p>
-      <w:pPr>
-        <w:pStyle w:val="Heading4"/>
-        <w:rPr/>
-      </w:pPr>
-      <w:bookmarkStart w:colFirst="0" w:colLast="0" w:name="_dhxig6hsifn5" w:id="22"/>
-      <w:bookmarkEnd w:id="22"/>
-      <w:r>
-        <w:rPr>
-          <w:rtl w:val="0"/>
-        </w:rPr>
-        <w:t xml:space="preserve">Promotions </w:t>
-      </w:r>
-    </w:p>
-    <w:p>
-      <w:pPr>
-        <w:pStyle w:val="Heading4"/>
-        <w:rPr/>
-      </w:pPr>
-      <w:bookmarkStart w:colFirst="0" w:colLast="0" w:name="_f5d9p47wqahl" w:id="23"/>
-      <w:bookmarkEnd w:id="23"/>
-      <w:r>
-        <w:rPr>
-          <w:rtl w:val="0"/>
-        </w:rPr>
-        <w:t xml:space="preserve">Catalog page </w:t>
-      </w:r>
-    </w:p>
-    <w:p>
-      <w:pPr>
-        <w:pStyle w:val="Heading4"/>
-        <w:rPr/>
-      </w:pPr>
-      <w:bookmarkStart w:colFirst="0" w:colLast="0" w:name="_43bzj1kkvw1o" w:id="24"/>
-      <w:bookmarkEnd w:id="24"/>
-      <w:r>
-        <w:rPr>
-          <w:rtl w:val="0"/>
-        </w:rPr>
-        <w:t xml:space="preserve">Post-purchase </w:t>
-      </w:r>
-    </w:p>
-    <w:p>
-      <w:pPr>
-        <w:pStyle w:val="Heading4"/>
-        <w:rPr/>
-      </w:pPr>
-      <w:bookmarkStart w:colFirst="0" w:colLast="0" w:name="_e66b7fhjy63" w:id="25"/>
-      <w:bookmarkEnd w:id="25"/>
-      <w:r>
-        <w:rPr>
-          <w:rtl w:val="0"/>
-        </w:rPr>
-        <w:t xml:space="preserve">Returns &gt; Member </w:t>
-      </w:r>
-    </w:p>
-    <w:p>
-      <w:pPr>
-        <w:pStyle w:val="Heading4"/>
-        <w:rPr/>
-      </w:pPr>
-      <w:bookmarkStart w:colFirst="0" w:colLast="0" w:name="_ei1gfgm4jgyu" w:id="26"/>
-      <w:bookmarkEnd w:id="26"/>
-      <w:r>
-        <w:rPr>
-          <w:rtl w:val="0"/>
-        </w:rPr>
-        <w:t xml:space="preserve">Returns &gt; Guest </w:t>
-      </w:r>
-    </w:p>
-    <w:p>
-      <w:pPr>
-        <w:pStyle w:val="Heading4"/>
-        <w:rPr/>
-      </w:pPr>
-      <w:bookmarkStart w:colFirst="0" w:colLast="0" w:name="_av6wdp2gou4p" w:id="27"/>
-      <w:bookmarkEnd w:id="27"/>
-      <w:r>
-        <w:rPr>
-          <w:rtl w:val="0"/>
-        </w:rPr>
-        <w:t xml:space="preserve">Shipping Info</w:t>
-      </w:r>
-    </w:p>
-    <w:p>
-      <w:pPr>
-        <w:pStyle w:val="Heading4"/>
-        <w:rPr/>
-      </w:pPr>
-      <w:bookmarkStart w:colFirst="0" w:colLast="0" w:name="_3hykr6sdtzes" w:id="28"/>
-      <w:bookmarkEnd w:id="28"/>
-      <w:r>
-        <w:rPr>
-          <w:rtl w:val="0"/>
-        </w:rPr>
-        <w:t xml:space="preserve">Search </w:t>
-      </w:r>
-    </w:p>
-    <w:p>
-      <w:pPr>
-        <w:pStyle w:val="Heading4"/>
-        <w:rPr/>
-      </w:pPr>
-      <w:bookmarkStart w:colFirst="0" w:colLast="0" w:name="_xbkf75fl8xm" w:id="29"/>
-      <w:bookmarkEnd w:id="29"/>
-      <w:r>
-        <w:rPr>
-          <w:rtl w:val="0"/>
-        </w:rPr>
-        <w:t xml:space="preserve">Customer service and legal requirements</w:t>
-      </w:r>
-    </w:p>
-    <w:p>
-      <w:pPr>
-        <w:pStyle w:val="Heading4"/>
-        <w:rPr/>
-      </w:pPr>
-      <w:bookmarkStart w:colFirst="0" w:colLast="0" w:name="_h9wxuj79o1lb" w:id="30"/>
-      <w:bookmarkEnd w:id="30"/>
-      <w:r>
-        <w:rPr>
-          <w:rtl w:val="0"/>
-        </w:rPr>
-        <w:t xml:space="preserve">Help centre</w:t>
-      </w:r>
-    </w:p>
-    <w:p>
-      <w:pPr>
-        <w:pStyle w:val="Heading4"/>
-        <w:rPr/>
-      </w:pPr>
-      <w:bookmarkStart w:colFirst="0" w:colLast="0" w:name="_3ppfgmozx3hb" w:id="31"/>
-      <w:bookmarkEnd w:id="31"/>
-      <w:r>
-        <w:rPr>
-          <w:rtl w:val="0"/>
-        </w:rPr>
-        <w:t xml:space="preserve">SEO </w:t>
       </w:r>
     </w:p>
     <w:p>
@@ -690,8 +1103,8 @@
         <w:pStyle w:val="Heading1"/>
         <w:rPr/>
       </w:pPr>
-      <w:bookmarkStart w:colFirst="0" w:colLast="0" w:name="_ad6hsmgc07wq" w:id="32"/>
-      <w:bookmarkEnd w:id="32"/>
+      <w:bookmarkStart w:colFirst="0" w:colLast="0" w:name="_ad6hsmgc07wq" w:id="3"/>
+      <w:bookmarkEnd w:id="3"/>
       <w:r>
         <w:rPr>
           <w:rtl w:val="0"/>
@@ -4360,8 +4773,8 @@
         <w:pStyle w:val="Heading1"/>
         <w:rPr/>
       </w:pPr>
-      <w:bookmarkStart w:colFirst="0" w:colLast="0" w:name="_kjqow7p5brm2" w:id="33"/>
-      <w:bookmarkEnd w:id="33"/>
+      <w:bookmarkStart w:colFirst="0" w:colLast="0" w:name="_kjqow7p5brm2" w:id="4"/>
+      <w:bookmarkEnd w:id="4"/>
       <w:r>
         <w:rPr>
           <w:rtl w:val="0"/>
@@ -4618,8 +5031,8 @@
         <w:pStyle w:val="Heading1"/>
         <w:rPr/>
       </w:pPr>
-      <w:bookmarkStart w:colFirst="0" w:colLast="0" w:name="_bh0rfvouw9eo" w:id="34"/>
-      <w:bookmarkEnd w:id="34"/>
+      <w:bookmarkStart w:colFirst="0" w:colLast="0" w:name="_bh0rfvouw9eo" w:id="5"/>
+      <w:bookmarkEnd w:id="5"/>
       <w:r>
         <w:rPr>
           <w:rtl w:val="0"/>
@@ -4941,8 +5354,8 @@
         <w:pStyle w:val="Heading1"/>
         <w:rPr/>
       </w:pPr>
-      <w:bookmarkStart w:colFirst="0" w:colLast="0" w:name="_tu3slp3s8hhb" w:id="35"/>
-      <w:bookmarkEnd w:id="35"/>
+      <w:bookmarkStart w:colFirst="0" w:colLast="0" w:name="_tu3slp3s8hhb" w:id="6"/>
+      <w:bookmarkEnd w:id="6"/>
       <w:r>
         <w:rPr>
           <w:rtl w:val="0"/>
@@ -5996,8 +6409,8 @@
         <w:pStyle w:val="Heading1"/>
         <w:rPr/>
       </w:pPr>
-      <w:bookmarkStart w:colFirst="0" w:colLast="0" w:name="_f0bqhzsqkq4c" w:id="36"/>
-      <w:bookmarkEnd w:id="36"/>
+      <w:bookmarkStart w:colFirst="0" w:colLast="0" w:name="_f0bqhzsqkq4c" w:id="7"/>
+      <w:bookmarkEnd w:id="7"/>
       <w:r>
         <w:rPr>
           <w:rtl w:val="0"/>
@@ -7569,8 +7982,8 @@
         <w:pStyle w:val="Heading1"/>
         <w:rPr/>
       </w:pPr>
-      <w:bookmarkStart w:colFirst="0" w:colLast="0" w:name="_6wofb1c2mwy0" w:id="37"/>
-      <w:bookmarkEnd w:id="37"/>
+      <w:bookmarkStart w:colFirst="0" w:colLast="0" w:name="_6wofb1c2mwy0" w:id="8"/>
+      <w:bookmarkEnd w:id="8"/>
       <w:r>
         <w:rPr>
           <w:rtl w:val="0"/>
@@ -7593,8 +8006,8 @@
         <w:pStyle w:val="Heading2"/>
         <w:rPr/>
       </w:pPr>
-      <w:bookmarkStart w:colFirst="0" w:colLast="0" w:name="_sbxn3n86s7lt" w:id="38"/>
-      <w:bookmarkEnd w:id="38"/>
+      <w:bookmarkStart w:colFirst="0" w:colLast="0" w:name="_sbxn3n86s7lt" w:id="9"/>
+      <w:bookmarkEnd w:id="9"/>
       <w:r>
         <w:rPr>
           <w:rtl w:val="0"/>
@@ -9264,8 +9677,8 @@
         <w:pStyle w:val="Heading2"/>
         <w:rPr/>
       </w:pPr>
-      <w:bookmarkStart w:colFirst="0" w:colLast="0" w:name="_502o7zamyth" w:id="39"/>
-      <w:bookmarkEnd w:id="39"/>
+      <w:bookmarkStart w:colFirst="0" w:colLast="0" w:name="_502o7zamyth" w:id="10"/>
+      <w:bookmarkEnd w:id="10"/>
       <w:r>
         <w:rPr>
           <w:rtl w:val="0"/>
@@ -11420,8 +11833,8 @@
         <w:pStyle w:val="Heading2"/>
         <w:rPr/>
       </w:pPr>
-      <w:bookmarkStart w:colFirst="0" w:colLast="0" w:name="_t75n1krhy063" w:id="40"/>
-      <w:bookmarkEnd w:id="40"/>
+      <w:bookmarkStart w:colFirst="0" w:colLast="0" w:name="_t75n1krhy063" w:id="11"/>
+      <w:bookmarkEnd w:id="11"/>
       <w:r>
         <w:rPr>
           <w:rtl w:val="0"/>
@@ -12227,8 +12640,8 @@
         <w:pStyle w:val="Heading2"/>
         <w:rPr/>
       </w:pPr>
-      <w:bookmarkStart w:colFirst="0" w:colLast="0" w:name="_k6a6cgjokqku" w:id="41"/>
-      <w:bookmarkEnd w:id="41"/>
+      <w:bookmarkStart w:colFirst="0" w:colLast="0" w:name="_k6a6cgjokqku" w:id="12"/>
+      <w:bookmarkEnd w:id="12"/>
       <w:r>
         <w:rPr>
           <w:rtl w:val="0"/>
@@ -12659,8 +13072,8 @@
         <w:pStyle w:val="Heading2"/>
         <w:rPr/>
       </w:pPr>
-      <w:bookmarkStart w:colFirst="0" w:colLast="0" w:name="_y723qmq93877" w:id="42"/>
-      <w:bookmarkEnd w:id="42"/>
+      <w:bookmarkStart w:colFirst="0" w:colLast="0" w:name="_y723qmq93877" w:id="13"/>
+      <w:bookmarkEnd w:id="13"/>
       <w:r>
         <w:rPr>
           <w:rtl w:val="0"/>
@@ -13122,8 +13535,8 @@
         <w:pStyle w:val="Heading3"/>
         <w:rPr/>
       </w:pPr>
-      <w:bookmarkStart w:colFirst="0" w:colLast="0" w:name="_dvl4398jxd3u" w:id="43"/>
-      <w:bookmarkEnd w:id="43"/>
+      <w:bookmarkStart w:colFirst="0" w:colLast="0" w:name="_dvl4398jxd3u" w:id="14"/>
+      <w:bookmarkEnd w:id="14"/>
       <w:r>
         <w:rPr>
           <w:rtl w:val="0"/>
@@ -13667,8 +14080,8 @@
         <w:pStyle w:val="Heading2"/>
         <w:rPr/>
       </w:pPr>
-      <w:bookmarkStart w:colFirst="0" w:colLast="0" w:name="_x8c25obmoan0" w:id="44"/>
-      <w:bookmarkEnd w:id="44"/>
+      <w:bookmarkStart w:colFirst="0" w:colLast="0" w:name="_x8c25obmoan0" w:id="15"/>
+      <w:bookmarkEnd w:id="15"/>
       <w:r>
         <w:rPr>
           <w:rtl w:val="0"/>
@@ -14700,8 +15113,8 @@
         <w:spacing w:line="240" w:lineRule="auto"/>
         <w:rPr/>
       </w:pPr>
-      <w:bookmarkStart w:colFirst="0" w:colLast="0" w:name="_59j187l4r1er" w:id="45"/>
-      <w:bookmarkEnd w:id="45"/>
+      <w:bookmarkStart w:colFirst="0" w:colLast="0" w:name="_59j187l4r1er" w:id="16"/>
+      <w:bookmarkEnd w:id="16"/>
       <w:r>
         <w:rPr>
           <w:rtl w:val="0"/>
@@ -14724,8 +15137,8 @@
         <w:pStyle w:val="Heading3"/>
         <w:rPr/>
       </w:pPr>
-      <w:bookmarkStart w:colFirst="0" w:colLast="0" w:name="_scew9p89kh34" w:id="46"/>
-      <w:bookmarkEnd w:id="46"/>
+      <w:bookmarkStart w:colFirst="0" w:colLast="0" w:name="_scew9p89kh34" w:id="17"/>
+      <w:bookmarkEnd w:id="17"/>
       <w:r>
         <w:rPr>
           <w:rtl w:val="0"/>
@@ -16154,8 +16567,8 @@
         <w:pStyle w:val="Heading3"/>
         <w:rPr/>
       </w:pPr>
-      <w:bookmarkStart w:colFirst="0" w:colLast="0" w:name="_1m470h5pfbtf" w:id="47"/>
-      <w:bookmarkEnd w:id="47"/>
+      <w:bookmarkStart w:colFirst="0" w:colLast="0" w:name="_1m470h5pfbtf" w:id="18"/>
+      <w:bookmarkEnd w:id="18"/>
       <w:r>
         <w:rPr>
           <w:rtl w:val="0"/>
@@ -16596,8 +17009,8 @@
         <w:spacing w:line="240" w:lineRule="auto"/>
         <w:rPr/>
       </w:pPr>
-      <w:bookmarkStart w:colFirst="0" w:colLast="0" w:name="_58v5m62dmdvt" w:id="48"/>
-      <w:bookmarkEnd w:id="48"/>
+      <w:bookmarkStart w:colFirst="0" w:colLast="0" w:name="_58v5m62dmdvt" w:id="19"/>
+      <w:bookmarkEnd w:id="19"/>
       <w:r>
         <w:rPr>
           <w:rtl w:val="0"/>
@@ -17087,8 +17500,8 @@
         <w:spacing w:line="240" w:lineRule="auto"/>
         <w:rPr/>
       </w:pPr>
-      <w:bookmarkStart w:colFirst="0" w:colLast="0" w:name="_6dzevahy53zq" w:id="49"/>
-      <w:bookmarkEnd w:id="49"/>
+      <w:bookmarkStart w:colFirst="0" w:colLast="0" w:name="_6dzevahy53zq" w:id="20"/>
+      <w:bookmarkEnd w:id="20"/>
       <w:r>
         <w:rPr>
           <w:rtl w:val="0"/>
@@ -17357,8 +17770,8 @@
         <w:spacing w:line="240" w:lineRule="auto"/>
         <w:rPr/>
       </w:pPr>
-      <w:bookmarkStart w:colFirst="0" w:colLast="0" w:name="_1mtfbew2xpk" w:id="50"/>
-      <w:bookmarkEnd w:id="50"/>
+      <w:bookmarkStart w:colFirst="0" w:colLast="0" w:name="_1mtfbew2xpk" w:id="21"/>
+      <w:bookmarkEnd w:id="21"/>
       <w:r>
         <w:rPr>
           <w:rtl w:val="0"/>
@@ -17846,8 +18259,8 @@
         <w:pStyle w:val="Heading3"/>
         <w:rPr/>
       </w:pPr>
-      <w:bookmarkStart w:colFirst="0" w:colLast="0" w:name="_iu21kre9jc2z" w:id="51"/>
-      <w:bookmarkEnd w:id="51"/>
+      <w:bookmarkStart w:colFirst="0" w:colLast="0" w:name="_iu21kre9jc2z" w:id="22"/>
+      <w:bookmarkEnd w:id="22"/>
       <w:r>
         <w:rPr>
           <w:rtl w:val="0"/>
@@ -18841,8 +19254,8 @@
         <w:spacing w:line="240" w:lineRule="auto"/>
         <w:rPr/>
       </w:pPr>
-      <w:bookmarkStart w:colFirst="0" w:colLast="0" w:name="_45fox6yk0rbd" w:id="52"/>
-      <w:bookmarkEnd w:id="52"/>
+      <w:bookmarkStart w:colFirst="0" w:colLast="0" w:name="_45fox6yk0rbd" w:id="23"/>
+      <w:bookmarkEnd w:id="23"/>
       <w:r>
         <w:rPr>
           <w:rtl w:val="0"/>
@@ -19667,8 +20080,8 @@
         <w:pStyle w:val="Heading2"/>
         <w:rPr/>
       </w:pPr>
-      <w:bookmarkStart w:colFirst="0" w:colLast="0" w:name="_701jc9hx64pf" w:id="53"/>
-      <w:bookmarkEnd w:id="53"/>
+      <w:bookmarkStart w:colFirst="0" w:colLast="0" w:name="_701jc9hx64pf" w:id="24"/>
+      <w:bookmarkEnd w:id="24"/>
       <w:r>
         <w:rPr>
           <w:rtl w:val="0"/>
@@ -19894,8 +20307,8 @@
         <w:pStyle w:val="Heading2"/>
         <w:rPr/>
       </w:pPr>
-      <w:bookmarkStart w:colFirst="0" w:colLast="0" w:name="_ryvgc03rqigp" w:id="54"/>
-      <w:bookmarkEnd w:id="54"/>
+      <w:bookmarkStart w:colFirst="0" w:colLast="0" w:name="_ryvgc03rqigp" w:id="25"/>
+      <w:bookmarkEnd w:id="25"/>
       <w:r>
         <w:rPr>
           <w:rtl w:val="0"/>
@@ -20974,8 +21387,8 @@
         <w:pStyle w:val="Heading2"/>
         <w:rPr/>
       </w:pPr>
-      <w:bookmarkStart w:colFirst="0" w:colLast="0" w:name="_xrjvt03f729e" w:id="55"/>
-      <w:bookmarkEnd w:id="55"/>
+      <w:bookmarkStart w:colFirst="0" w:colLast="0" w:name="_xrjvt03f729e" w:id="26"/>
+      <w:bookmarkEnd w:id="26"/>
       <w:r>
         <w:rPr>
           <w:rtl w:val="0"/>
@@ -21402,8 +21815,8 @@
         <w:pStyle w:val="Heading2"/>
         <w:rPr/>
       </w:pPr>
-      <w:bookmarkStart w:colFirst="0" w:colLast="0" w:name="_ttwvf7484wto" w:id="56"/>
-      <w:bookmarkEnd w:id="56"/>
+      <w:bookmarkStart w:colFirst="0" w:colLast="0" w:name="_ttwvf7484wto" w:id="27"/>
+      <w:bookmarkEnd w:id="27"/>
       <w:r>
         <w:rPr>
           <w:rtl w:val="0"/>
@@ -22061,8 +22474,8 @@
         <w:pStyle w:val="Heading2"/>
         <w:rPr/>
       </w:pPr>
-      <w:bookmarkStart w:colFirst="0" w:colLast="0" w:name="_hn16hmyu45mg" w:id="57"/>
-      <w:bookmarkEnd w:id="57"/>
+      <w:bookmarkStart w:colFirst="0" w:colLast="0" w:name="_hn16hmyu45mg" w:id="28"/>
+      <w:bookmarkEnd w:id="28"/>
       <w:r>
         <w:rPr>
           <w:rtl w:val="0"/>
@@ -23084,8 +23497,8 @@
         <w:pStyle w:val="Heading2"/>
         <w:rPr/>
       </w:pPr>
-      <w:bookmarkStart w:colFirst="0" w:colLast="0" w:name="_49svuqi235of" w:id="58"/>
-      <w:bookmarkEnd w:id="58"/>
+      <w:bookmarkStart w:colFirst="0" w:colLast="0" w:name="_49svuqi235of" w:id="29"/>
+      <w:bookmarkEnd w:id="29"/>
       <w:r>
         <w:rPr>
           <w:rtl w:val="0"/>
@@ -23566,8 +23979,8 @@
         <w:pStyle w:val="Heading2"/>
         <w:rPr/>
       </w:pPr>
-      <w:bookmarkStart w:colFirst="0" w:colLast="0" w:name="_fnm1zw19g41c" w:id="59"/>
-      <w:bookmarkEnd w:id="59"/>
+      <w:bookmarkStart w:colFirst="0" w:colLast="0" w:name="_fnm1zw19g41c" w:id="30"/>
+      <w:bookmarkEnd w:id="30"/>
       <w:r>
         <w:rPr>
           <w:rtl w:val="0"/>
@@ -24385,8 +24798,8 @@
         <w:pStyle w:val="Heading2"/>
         <w:rPr/>
       </w:pPr>
-      <w:bookmarkStart w:colFirst="0" w:colLast="0" w:name="_jrl7valojcjo" w:id="60"/>
-      <w:bookmarkEnd w:id="60"/>
+      <w:bookmarkStart w:colFirst="0" w:colLast="0" w:name="_jrl7valojcjo" w:id="31"/>
+      <w:bookmarkEnd w:id="31"/>
       <w:r>
         <w:rPr>
           <w:rtl w:val="0"/>
@@ -24933,8 +25346,8 @@
         <w:pStyle w:val="Heading2"/>
         <w:rPr/>
       </w:pPr>
-      <w:bookmarkStart w:colFirst="0" w:colLast="0" w:name="_8n6plmhjwhcd" w:id="61"/>
-      <w:bookmarkEnd w:id="61"/>
+      <w:bookmarkStart w:colFirst="0" w:colLast="0" w:name="_8n6plmhjwhcd" w:id="32"/>
+      <w:bookmarkEnd w:id="32"/>
       <w:r>
         <w:rPr>
           <w:rtl w:val="0"/>
@@ -25272,8 +25685,8 @@
         <w:pStyle w:val="Heading2"/>
         <w:rPr/>
       </w:pPr>
-      <w:bookmarkStart w:colFirst="0" w:colLast="0" w:name="_ixw432j3o129" w:id="62"/>
-      <w:bookmarkEnd w:id="62"/>
+      <w:bookmarkStart w:colFirst="0" w:colLast="0" w:name="_ixw432j3o129" w:id="33"/>
+      <w:bookmarkEnd w:id="33"/>
       <w:r>
         <w:rPr>
           <w:rtl w:val="0"/>

</xml_diff>